<commit_message>
-Updated working hours sheet thing
</commit_message>
<xml_diff>
--- a/Bezigheden_SAD_minor_0883388_0882342.docx
+++ b/Bezigheden_SAD_minor_0883388_0882342.docx
@@ -288,8 +288,6 @@
           <w:rFonts w:ascii="Calibri" w:hAnsi="Calibri" w:cs="Arial"/>
         </w:rPr>
       </w:pPr>
-      <w:bookmarkStart w:id="0" w:name="_GoBack"/>
-      <w:bookmarkEnd w:id="0"/>
     </w:p>
     <w:p>
       <w:pPr>
@@ -739,7 +737,7 @@
       <w:r>
         <w:br w:type="page"/>
       </w:r>
-      <w:bookmarkStart w:id="1" w:name="_Toc430588203"/>
+      <w:bookmarkStart w:id="0" w:name="_Toc430588203"/>
       <w:r>
         <w:rPr>
           <w:rFonts w:ascii="Calibri" w:hAnsi="Calibri"/>
@@ -748,7 +746,7 @@
         <w:lastRenderedPageBreak/>
         <w:t>1. Inleiding</w:t>
       </w:r>
-      <w:bookmarkEnd w:id="1"/>
+      <w:bookmarkEnd w:id="0"/>
     </w:p>
     <w:p>
       <w:pPr>
@@ -789,7 +787,7 @@
           <w:color w:val="5B9BD5" w:themeColor="accent1"/>
         </w:rPr>
       </w:pPr>
-      <w:bookmarkStart w:id="2" w:name="_Toc430588204"/>
+      <w:bookmarkStart w:id="1" w:name="_Toc430588204"/>
       <w:r>
         <w:rPr>
           <w:rFonts w:asciiTheme="minorHAnsi" w:hAnsiTheme="minorHAnsi"/>
@@ -798,7 +796,7 @@
         <w:lastRenderedPageBreak/>
         <w:t>2. BEZIGHEDEN</w:t>
       </w:r>
-      <w:bookmarkEnd w:id="2"/>
+      <w:bookmarkEnd w:id="1"/>
     </w:p>
     <w:p/>
     <w:p>
@@ -808,7 +806,7 @@
           <w:rFonts w:asciiTheme="minorHAnsi" w:hAnsiTheme="minorHAnsi"/>
         </w:rPr>
       </w:pPr>
-      <w:bookmarkStart w:id="3" w:name="_Toc430588205"/>
+      <w:bookmarkStart w:id="2" w:name="_Toc430588205"/>
       <w:r>
         <w:rPr>
           <w:rFonts w:asciiTheme="minorHAnsi" w:hAnsiTheme="minorHAnsi"/>
@@ -832,6 +830,954 @@
           <w:rFonts w:asciiTheme="minorHAnsi" w:hAnsiTheme="minorHAnsi"/>
         </w:rPr>
         <w:t>. van Staden</w:t>
+      </w:r>
+      <w:bookmarkEnd w:id="2"/>
+    </w:p>
+    <w:tbl>
+      <w:tblPr>
+        <w:tblStyle w:val="Tabelraster"/>
+        <w:tblW w:w="0" w:type="auto"/>
+        <w:tblLook w:val="04A0" w:firstRow="1" w:lastRow="0" w:firstColumn="1" w:lastColumn="0" w:noHBand="0" w:noVBand="1"/>
+      </w:tblPr>
+      <w:tblGrid>
+        <w:gridCol w:w="6799"/>
+        <w:gridCol w:w="993"/>
+        <w:gridCol w:w="1270"/>
+      </w:tblGrid>
+      <w:tr>
+        <w:tc>
+          <w:tcPr>
+            <w:tcW w:w="9062" w:type="dxa"/>
+            <w:gridSpan w:val="3"/>
+          </w:tcPr>
+          <w:p>
+            <w:pPr>
+              <w:rPr>
+                <w:rFonts w:asciiTheme="minorHAnsi" w:hAnsiTheme="minorHAnsi"/>
+              </w:rPr>
+            </w:pPr>
+            <w:r>
+              <w:rPr>
+                <w:rFonts w:asciiTheme="minorHAnsi" w:hAnsiTheme="minorHAnsi"/>
+              </w:rPr>
+              <w:t>Naam: S. van Staden</w:t>
+            </w:r>
+          </w:p>
+        </w:tc>
+      </w:tr>
+      <w:tr>
+        <w:tc>
+          <w:tcPr>
+            <w:tcW w:w="6799" w:type="dxa"/>
+          </w:tcPr>
+          <w:p>
+            <w:pPr>
+              <w:rPr>
+                <w:rFonts w:asciiTheme="minorHAnsi" w:hAnsiTheme="minorHAnsi"/>
+              </w:rPr>
+            </w:pPr>
+            <w:r>
+              <w:rPr>
+                <w:rFonts w:asciiTheme="minorHAnsi" w:hAnsiTheme="minorHAnsi"/>
+              </w:rPr>
+              <w:t>Omschrijving</w:t>
+            </w:r>
+          </w:p>
+        </w:tc>
+        <w:tc>
+          <w:tcPr>
+            <w:tcW w:w="993" w:type="dxa"/>
+          </w:tcPr>
+          <w:p>
+            <w:pPr>
+              <w:rPr>
+                <w:rFonts w:asciiTheme="minorHAnsi" w:hAnsiTheme="minorHAnsi"/>
+              </w:rPr>
+            </w:pPr>
+            <w:r>
+              <w:rPr>
+                <w:rFonts w:asciiTheme="minorHAnsi" w:hAnsiTheme="minorHAnsi"/>
+              </w:rPr>
+              <w:t>tijd</w:t>
+            </w:r>
+          </w:p>
+        </w:tc>
+        <w:tc>
+          <w:tcPr>
+            <w:tcW w:w="1270" w:type="dxa"/>
+          </w:tcPr>
+          <w:p>
+            <w:pPr>
+              <w:rPr>
+                <w:rFonts w:asciiTheme="minorHAnsi" w:hAnsiTheme="minorHAnsi"/>
+              </w:rPr>
+            </w:pPr>
+            <w:r>
+              <w:rPr>
+                <w:rFonts w:asciiTheme="minorHAnsi" w:hAnsiTheme="minorHAnsi"/>
+              </w:rPr>
+              <w:t>Datum</w:t>
+            </w:r>
+          </w:p>
+        </w:tc>
+      </w:tr>
+      <w:tr>
+        <w:tc>
+          <w:tcPr>
+            <w:tcW w:w="6799" w:type="dxa"/>
+          </w:tcPr>
+          <w:p>
+            <w:pPr>
+              <w:rPr>
+                <w:rFonts w:asciiTheme="minorHAnsi" w:hAnsiTheme="minorHAnsi"/>
+              </w:rPr>
+            </w:pPr>
+            <w:r>
+              <w:rPr>
+                <w:rFonts w:asciiTheme="minorHAnsi" w:hAnsiTheme="minorHAnsi"/>
+              </w:rPr>
+              <w:t xml:space="preserve">Vaste contacturen - </w:t>
+            </w:r>
+            <w:r>
+              <w:rPr>
+                <w:rFonts w:asciiTheme="minorHAnsi" w:hAnsiTheme="minorHAnsi"/>
+              </w:rPr>
+              <w:t>Les</w:t>
+            </w:r>
+          </w:p>
+        </w:tc>
+        <w:tc>
+          <w:tcPr>
+            <w:tcW w:w="993" w:type="dxa"/>
+          </w:tcPr>
+          <w:p>
+            <w:pPr>
+              <w:rPr>
+                <w:rFonts w:asciiTheme="minorHAnsi" w:hAnsiTheme="minorHAnsi"/>
+              </w:rPr>
+            </w:pPr>
+            <w:r>
+              <w:rPr>
+                <w:rFonts w:asciiTheme="minorHAnsi" w:hAnsiTheme="minorHAnsi"/>
+              </w:rPr>
+              <w:t>7</w:t>
+            </w:r>
+            <w:r>
+              <w:rPr>
+                <w:rFonts w:asciiTheme="minorHAnsi" w:hAnsiTheme="minorHAnsi"/>
+              </w:rPr>
+              <w:t xml:space="preserve"> uur</w:t>
+            </w:r>
+          </w:p>
+        </w:tc>
+        <w:tc>
+          <w:tcPr>
+            <w:tcW w:w="1270" w:type="dxa"/>
+          </w:tcPr>
+          <w:p>
+            <w:pPr>
+              <w:rPr>
+                <w:rFonts w:asciiTheme="minorHAnsi" w:hAnsiTheme="minorHAnsi"/>
+              </w:rPr>
+            </w:pPr>
+            <w:r>
+              <w:rPr>
+                <w:rFonts w:asciiTheme="minorHAnsi" w:hAnsiTheme="minorHAnsi"/>
+              </w:rPr>
+              <w:t>7-9-2015</w:t>
+            </w:r>
+          </w:p>
+        </w:tc>
+      </w:tr>
+      <w:tr>
+        <w:tc>
+          <w:tcPr>
+            <w:tcW w:w="6799" w:type="dxa"/>
+          </w:tcPr>
+          <w:p>
+            <w:pPr>
+              <w:rPr>
+                <w:rFonts w:asciiTheme="minorHAnsi" w:hAnsiTheme="minorHAnsi"/>
+              </w:rPr>
+            </w:pPr>
+            <w:r>
+              <w:rPr>
+                <w:rFonts w:asciiTheme="minorHAnsi" w:hAnsiTheme="minorHAnsi"/>
+              </w:rPr>
+              <w:t>Instaleren visual studio  en code inlezen boek</w:t>
+            </w:r>
+          </w:p>
+          <w:p>
+            <w:pPr>
+              <w:rPr>
+                <w:rFonts w:asciiTheme="minorHAnsi" w:hAnsiTheme="minorHAnsi"/>
+              </w:rPr>
+            </w:pPr>
+            <w:hyperlink r:id="rId8" w:history="1">
+              <w:r>
+                <w:rPr>
+                  <w:rStyle w:val="Hyperlink"/>
+                  <w:rFonts w:asciiTheme="minorHAnsi" w:hAnsiTheme="minorHAnsi"/>
+                </w:rPr>
+                <w:t>http://fsharpgamedev.codeplex.com/SourceControl/latest#</w:t>
+              </w:r>
+            </w:hyperlink>
+          </w:p>
+        </w:tc>
+        <w:tc>
+          <w:tcPr>
+            <w:tcW w:w="993" w:type="dxa"/>
+          </w:tcPr>
+          <w:p>
+            <w:pPr>
+              <w:rPr>
+                <w:rFonts w:asciiTheme="minorHAnsi" w:hAnsiTheme="minorHAnsi"/>
+              </w:rPr>
+            </w:pPr>
+            <w:r>
+              <w:rPr>
+                <w:rFonts w:asciiTheme="minorHAnsi" w:hAnsiTheme="minorHAnsi"/>
+              </w:rPr>
+              <w:t>2</w:t>
+            </w:r>
+            <w:r>
+              <w:rPr>
+                <w:rFonts w:asciiTheme="minorHAnsi" w:hAnsiTheme="minorHAnsi"/>
+              </w:rPr>
+              <w:t xml:space="preserve"> uur</w:t>
+            </w:r>
+          </w:p>
+        </w:tc>
+        <w:tc>
+          <w:tcPr>
+            <w:tcW w:w="1270" w:type="dxa"/>
+          </w:tcPr>
+          <w:p>
+            <w:pPr>
+              <w:rPr>
+                <w:rFonts w:asciiTheme="minorHAnsi" w:hAnsiTheme="minorHAnsi"/>
+              </w:rPr>
+            </w:pPr>
+            <w:r>
+              <w:rPr>
+                <w:rFonts w:asciiTheme="minorHAnsi" w:hAnsiTheme="minorHAnsi"/>
+              </w:rPr>
+              <w:t>7-9-2015</w:t>
+            </w:r>
+          </w:p>
+        </w:tc>
+      </w:tr>
+      <w:tr>
+        <w:tc>
+          <w:tcPr>
+            <w:tcW w:w="6799" w:type="dxa"/>
+          </w:tcPr>
+          <w:p>
+            <w:pPr>
+              <w:rPr>
+                <w:rFonts w:asciiTheme="minorHAnsi" w:hAnsiTheme="minorHAnsi"/>
+              </w:rPr>
+            </w:pPr>
+            <w:r>
+              <w:rPr>
+                <w:rFonts w:asciiTheme="minorHAnsi" w:hAnsiTheme="minorHAnsi"/>
+              </w:rPr>
+              <w:t xml:space="preserve">Doorlezen eerste twee hoofdstukken </w:t>
+            </w:r>
+          </w:p>
+          <w:p>
+            <w:pPr>
+              <w:rPr>
+                <w:rFonts w:asciiTheme="minorHAnsi" w:hAnsiTheme="minorHAnsi"/>
+              </w:rPr>
+            </w:pPr>
+            <w:r>
+              <w:rPr>
+                <w:rFonts w:asciiTheme="minorHAnsi" w:hAnsiTheme="minorHAnsi"/>
+              </w:rPr>
+              <w:t>Boek: Friendly F# (Fun with game programming Book 1)</w:t>
+            </w:r>
+          </w:p>
+        </w:tc>
+        <w:tc>
+          <w:tcPr>
+            <w:tcW w:w="993" w:type="dxa"/>
+          </w:tcPr>
+          <w:p>
+            <w:pPr>
+              <w:rPr>
+                <w:rFonts w:asciiTheme="minorHAnsi" w:hAnsiTheme="minorHAnsi"/>
+                <w:lang w:val="en-US"/>
+              </w:rPr>
+            </w:pPr>
+            <w:r>
+              <w:rPr>
+                <w:rFonts w:asciiTheme="minorHAnsi" w:hAnsiTheme="minorHAnsi"/>
+                <w:lang w:val="en-US"/>
+              </w:rPr>
+              <w:t>2</w:t>
+            </w:r>
+            <w:r>
+              <w:rPr>
+                <w:rFonts w:asciiTheme="minorHAnsi" w:hAnsiTheme="minorHAnsi"/>
+                <w:lang w:val="en-US"/>
+              </w:rPr>
+              <w:t xml:space="preserve"> uur</w:t>
+            </w:r>
+          </w:p>
+        </w:tc>
+        <w:tc>
+          <w:tcPr>
+            <w:tcW w:w="1270" w:type="dxa"/>
+          </w:tcPr>
+          <w:p>
+            <w:pPr>
+              <w:rPr>
+                <w:rFonts w:asciiTheme="minorHAnsi" w:hAnsiTheme="minorHAnsi"/>
+                <w:lang w:val="en-US"/>
+              </w:rPr>
+            </w:pPr>
+            <w:r>
+              <w:rPr>
+                <w:rFonts w:asciiTheme="minorHAnsi" w:hAnsiTheme="minorHAnsi"/>
+                <w:lang w:val="en-US"/>
+              </w:rPr>
+              <w:t>8-9-2015</w:t>
+            </w:r>
+          </w:p>
+        </w:tc>
+      </w:tr>
+      <w:tr>
+        <w:tc>
+          <w:tcPr>
+            <w:tcW w:w="6799" w:type="dxa"/>
+          </w:tcPr>
+          <w:p>
+            <w:pPr>
+              <w:rPr>
+                <w:rFonts w:asciiTheme="minorHAnsi" w:hAnsiTheme="minorHAnsi"/>
+              </w:rPr>
+            </w:pPr>
+            <w:r>
+              <w:rPr>
+                <w:rFonts w:asciiTheme="minorHAnsi" w:hAnsiTheme="minorHAnsi"/>
+              </w:rPr>
+              <w:t xml:space="preserve">Documentatie doorgenomen </w:t>
+            </w:r>
+          </w:p>
+          <w:p>
+            <w:pPr>
+              <w:rPr>
+                <w:rFonts w:asciiTheme="minorHAnsi" w:hAnsiTheme="minorHAnsi"/>
+              </w:rPr>
+            </w:pPr>
+            <w:hyperlink r:id="rId9" w:anchor="sdfsdf" w:history="1">
+              <w:r>
+                <w:rPr>
+                  <w:rStyle w:val="Hyperlink"/>
+                  <w:rFonts w:asciiTheme="minorHAnsi" w:hAnsiTheme="minorHAnsi"/>
+                </w:rPr>
+                <w:t>https://msdn.microsoft.com/en-us/library/vstudio/hh297109%28v=vs.100%29.aspx#sdfsdf</w:t>
+              </w:r>
+            </w:hyperlink>
+          </w:p>
+        </w:tc>
+        <w:tc>
+          <w:tcPr>
+            <w:tcW w:w="993" w:type="dxa"/>
+          </w:tcPr>
+          <w:p>
+            <w:pPr>
+              <w:rPr>
+                <w:rFonts w:asciiTheme="minorHAnsi" w:hAnsiTheme="minorHAnsi"/>
+              </w:rPr>
+            </w:pPr>
+            <w:r>
+              <w:rPr>
+                <w:rFonts w:asciiTheme="minorHAnsi" w:hAnsiTheme="minorHAnsi"/>
+              </w:rPr>
+              <w:t>2 uur</w:t>
+            </w:r>
+          </w:p>
+        </w:tc>
+        <w:tc>
+          <w:tcPr>
+            <w:tcW w:w="1270" w:type="dxa"/>
+          </w:tcPr>
+          <w:p>
+            <w:pPr>
+              <w:rPr>
+                <w:rFonts w:asciiTheme="minorHAnsi" w:hAnsiTheme="minorHAnsi"/>
+              </w:rPr>
+            </w:pPr>
+            <w:r>
+              <w:rPr>
+                <w:rFonts w:asciiTheme="minorHAnsi" w:hAnsiTheme="minorHAnsi"/>
+              </w:rPr>
+              <w:t>8-9-2015</w:t>
+            </w:r>
+          </w:p>
+        </w:tc>
+      </w:tr>
+      <w:tr>
+        <w:tc>
+          <w:tcPr>
+            <w:tcW w:w="6799" w:type="dxa"/>
+          </w:tcPr>
+          <w:p>
+            <w:pPr>
+              <w:rPr>
+                <w:rFonts w:asciiTheme="minorHAnsi" w:hAnsiTheme="minorHAnsi"/>
+                <w:lang w:val="en-US"/>
+              </w:rPr>
+            </w:pPr>
+            <w:r>
+              <w:rPr>
+                <w:rFonts w:asciiTheme="minorHAnsi" w:hAnsiTheme="minorHAnsi"/>
+                <w:lang w:val="en-US"/>
+              </w:rPr>
+              <w:t>Onderzoek how to write reactive user-interfaces in F# using Silverlight.</w:t>
+            </w:r>
+          </w:p>
+          <w:p>
+            <w:pPr>
+              <w:rPr>
+                <w:rFonts w:asciiTheme="minorHAnsi" w:hAnsiTheme="minorHAnsi"/>
+                <w:lang w:val="en-US"/>
+              </w:rPr>
+            </w:pPr>
+            <w:hyperlink r:id="rId10" w:history="1">
+              <w:r>
+                <w:rPr>
+                  <w:rStyle w:val="Hyperlink"/>
+                  <w:rFonts w:asciiTheme="minorHAnsi" w:hAnsiTheme="minorHAnsi"/>
+                  <w:lang w:val="en-US"/>
+                </w:rPr>
+                <w:t>http://www.getcodesamples.com/src/44289F13</w:t>
+              </w:r>
+            </w:hyperlink>
+          </w:p>
+        </w:tc>
+        <w:tc>
+          <w:tcPr>
+            <w:tcW w:w="993" w:type="dxa"/>
+          </w:tcPr>
+          <w:p>
+            <w:pPr>
+              <w:rPr>
+                <w:rFonts w:asciiTheme="minorHAnsi" w:hAnsiTheme="minorHAnsi"/>
+                <w:lang w:val="en-US"/>
+              </w:rPr>
+            </w:pPr>
+            <w:r>
+              <w:rPr>
+                <w:rFonts w:asciiTheme="minorHAnsi" w:hAnsiTheme="minorHAnsi"/>
+                <w:lang w:val="en-US"/>
+              </w:rPr>
+              <w:t>4 uur</w:t>
+            </w:r>
+          </w:p>
+        </w:tc>
+        <w:tc>
+          <w:tcPr>
+            <w:tcW w:w="1270" w:type="dxa"/>
+          </w:tcPr>
+          <w:p>
+            <w:pPr>
+              <w:rPr>
+                <w:rFonts w:asciiTheme="minorHAnsi" w:hAnsiTheme="minorHAnsi"/>
+                <w:lang w:val="en-US"/>
+              </w:rPr>
+            </w:pPr>
+            <w:r>
+              <w:rPr>
+                <w:rFonts w:asciiTheme="minorHAnsi" w:hAnsiTheme="minorHAnsi"/>
+                <w:lang w:val="en-US"/>
+              </w:rPr>
+              <w:t>9-9-2015</w:t>
+            </w:r>
+          </w:p>
+        </w:tc>
+      </w:tr>
+      <w:tr>
+        <w:tc>
+          <w:tcPr>
+            <w:tcW w:w="6799" w:type="dxa"/>
+          </w:tcPr>
+          <w:p>
+            <w:pPr>
+              <w:rPr>
+                <w:rFonts w:asciiTheme="minorHAnsi" w:hAnsiTheme="minorHAnsi"/>
+                <w:lang w:val="en-US"/>
+              </w:rPr>
+            </w:pPr>
+            <w:r>
+              <w:rPr>
+                <w:rFonts w:asciiTheme="minorHAnsi" w:hAnsiTheme="minorHAnsi"/>
+                <w:lang w:val="en-US"/>
+              </w:rPr>
+              <w:t>Skype call voor project</w:t>
+            </w:r>
+          </w:p>
+        </w:tc>
+        <w:tc>
+          <w:tcPr>
+            <w:tcW w:w="993" w:type="dxa"/>
+          </w:tcPr>
+          <w:p>
+            <w:pPr>
+              <w:rPr>
+                <w:rFonts w:asciiTheme="minorHAnsi" w:hAnsiTheme="minorHAnsi"/>
+                <w:lang w:val="en-US"/>
+              </w:rPr>
+            </w:pPr>
+            <w:r>
+              <w:rPr>
+                <w:rFonts w:asciiTheme="minorHAnsi" w:hAnsiTheme="minorHAnsi"/>
+                <w:lang w:val="en-US"/>
+              </w:rPr>
+              <w:t>2 uur</w:t>
+            </w:r>
+          </w:p>
+        </w:tc>
+        <w:tc>
+          <w:tcPr>
+            <w:tcW w:w="1270" w:type="dxa"/>
+          </w:tcPr>
+          <w:p>
+            <w:pPr>
+              <w:rPr>
+                <w:rFonts w:asciiTheme="minorHAnsi" w:hAnsiTheme="minorHAnsi"/>
+                <w:lang w:val="en-US"/>
+              </w:rPr>
+            </w:pPr>
+            <w:r>
+              <w:rPr>
+                <w:rFonts w:asciiTheme="minorHAnsi" w:hAnsiTheme="minorHAnsi"/>
+                <w:lang w:val="en-US"/>
+              </w:rPr>
+              <w:t>9-9-2015</w:t>
+            </w:r>
+          </w:p>
+        </w:tc>
+      </w:tr>
+      <w:tr>
+        <w:tc>
+          <w:tcPr>
+            <w:tcW w:w="6799" w:type="dxa"/>
+          </w:tcPr>
+          <w:p>
+            <w:pPr>
+              <w:rPr>
+                <w:rFonts w:asciiTheme="minorHAnsi" w:hAnsiTheme="minorHAnsi"/>
+              </w:rPr>
+            </w:pPr>
+            <w:r>
+              <w:rPr>
+                <w:rFonts w:asciiTheme="minorHAnsi" w:hAnsiTheme="minorHAnsi"/>
+              </w:rPr>
+              <w:t>Doorlezen</w:t>
+            </w:r>
+            <w:r>
+              <w:rPr>
+                <w:rFonts w:asciiTheme="minorHAnsi" w:hAnsiTheme="minorHAnsi"/>
+              </w:rPr>
+              <w:t xml:space="preserve"> chapter 1 t/m 4</w:t>
+            </w:r>
+            <w:r>
+              <w:rPr>
+                <w:rFonts w:asciiTheme="minorHAnsi" w:hAnsiTheme="minorHAnsi"/>
+              </w:rPr>
+              <w:t xml:space="preserve">, proberen tutorials </w:t>
+            </w:r>
+          </w:p>
+          <w:p>
+            <w:pPr>
+              <w:rPr>
+                <w:rFonts w:asciiTheme="minorHAnsi" w:hAnsiTheme="minorHAnsi"/>
+              </w:rPr>
+            </w:pPr>
+            <w:hyperlink r:id="rId11" w:history="1">
+              <w:r>
+                <w:rPr>
+                  <w:rStyle w:val="Hyperlink"/>
+                  <w:rFonts w:asciiTheme="minorHAnsi" w:hAnsiTheme="minorHAnsi"/>
+                </w:rPr>
+                <w:t>https://www.math.ku.edu/~kangas/Fsharply.pdf</w:t>
+              </w:r>
+            </w:hyperlink>
+          </w:p>
+        </w:tc>
+        <w:tc>
+          <w:tcPr>
+            <w:tcW w:w="993" w:type="dxa"/>
+          </w:tcPr>
+          <w:p>
+            <w:pPr>
+              <w:rPr>
+                <w:rFonts w:asciiTheme="minorHAnsi" w:hAnsiTheme="minorHAnsi"/>
+                <w:lang w:val="en-US"/>
+              </w:rPr>
+            </w:pPr>
+            <w:r>
+              <w:rPr>
+                <w:rFonts w:asciiTheme="minorHAnsi" w:hAnsiTheme="minorHAnsi"/>
+                <w:lang w:val="en-US"/>
+              </w:rPr>
+              <w:t>4 uur</w:t>
+            </w:r>
+          </w:p>
+        </w:tc>
+        <w:tc>
+          <w:tcPr>
+            <w:tcW w:w="1270" w:type="dxa"/>
+          </w:tcPr>
+          <w:p>
+            <w:pPr>
+              <w:rPr>
+                <w:rFonts w:asciiTheme="minorHAnsi" w:hAnsiTheme="minorHAnsi"/>
+                <w:lang w:val="en-US"/>
+              </w:rPr>
+            </w:pPr>
+            <w:r>
+              <w:rPr>
+                <w:rFonts w:asciiTheme="minorHAnsi" w:hAnsiTheme="minorHAnsi"/>
+                <w:lang w:val="en-US"/>
+              </w:rPr>
+              <w:t>10-9-2015</w:t>
+            </w:r>
+          </w:p>
+        </w:tc>
+      </w:tr>
+      <w:tr>
+        <w:tc>
+          <w:tcPr>
+            <w:tcW w:w="6799" w:type="dxa"/>
+          </w:tcPr>
+          <w:p>
+            <w:pPr>
+              <w:rPr>
+                <w:rFonts w:asciiTheme="minorHAnsi" w:hAnsiTheme="minorHAnsi"/>
+                <w:lang w:val="en-US"/>
+              </w:rPr>
+            </w:pPr>
+            <w:r>
+              <w:rPr>
+                <w:rFonts w:asciiTheme="minorHAnsi" w:hAnsiTheme="minorHAnsi"/>
+                <w:lang w:val="en-US"/>
+              </w:rPr>
+              <w:t>Learning fsharp</w:t>
+            </w:r>
+            <w:r>
+              <w:rPr>
+                <w:rFonts w:asciiTheme="minorHAnsi" w:hAnsiTheme="minorHAnsi"/>
+                <w:lang w:val="en-US"/>
+              </w:rPr>
+              <w:t xml:space="preserve"> </w:t>
+            </w:r>
+          </w:p>
+          <w:p>
+            <w:pPr>
+              <w:rPr>
+                <w:rStyle w:val="Hyperlink"/>
+                <w:rFonts w:asciiTheme="minorHAnsi" w:hAnsiTheme="minorHAnsi"/>
+                <w:lang w:val="en-US"/>
+              </w:rPr>
+            </w:pPr>
+            <w:hyperlink r:id="rId12" w:history="1">
+              <w:r>
+                <w:rPr>
+                  <w:rStyle w:val="Hyperlink"/>
+                  <w:rFonts w:asciiTheme="minorHAnsi" w:hAnsiTheme="minorHAnsi"/>
+                  <w:lang w:val="en-US"/>
+                </w:rPr>
+                <w:t>http://www.tryfsharp.org/Learn/getting-started</w:t>
+              </w:r>
+            </w:hyperlink>
+          </w:p>
+          <w:p>
+            <w:pPr>
+              <w:rPr>
+                <w:rStyle w:val="Hyperlink"/>
+                <w:rFonts w:asciiTheme="minorHAnsi" w:hAnsiTheme="minorHAnsi"/>
+                <w:lang w:val="en-US"/>
+              </w:rPr>
+            </w:pPr>
+            <w:r>
+              <w:rPr>
+                <w:rFonts w:asciiTheme="minorHAnsi" w:hAnsiTheme="minorHAnsi"/>
+                <w:lang w:val="en-US"/>
+              </w:rPr>
+              <w:t>instaleren Xamarin for f#</w:t>
+            </w:r>
+          </w:p>
+          <w:p>
+            <w:pPr>
+              <w:rPr>
+                <w:rFonts w:asciiTheme="minorHAnsi" w:hAnsiTheme="minorHAnsi"/>
+                <w:lang w:val="en-US"/>
+              </w:rPr>
+            </w:pPr>
+          </w:p>
+        </w:tc>
+        <w:tc>
+          <w:tcPr>
+            <w:tcW w:w="993" w:type="dxa"/>
+          </w:tcPr>
+          <w:p>
+            <w:pPr>
+              <w:rPr>
+                <w:rFonts w:asciiTheme="minorHAnsi" w:hAnsiTheme="minorHAnsi"/>
+                <w:lang w:val="en-US"/>
+              </w:rPr>
+            </w:pPr>
+            <w:r>
+              <w:rPr>
+                <w:rFonts w:asciiTheme="minorHAnsi" w:hAnsiTheme="minorHAnsi"/>
+                <w:lang w:val="en-US"/>
+              </w:rPr>
+              <w:t>4 uur</w:t>
+            </w:r>
+          </w:p>
+        </w:tc>
+        <w:tc>
+          <w:tcPr>
+            <w:tcW w:w="1270" w:type="dxa"/>
+          </w:tcPr>
+          <w:p>
+            <w:pPr>
+              <w:rPr>
+                <w:rFonts w:asciiTheme="minorHAnsi" w:hAnsiTheme="minorHAnsi"/>
+                <w:lang w:val="en-US"/>
+              </w:rPr>
+            </w:pPr>
+            <w:r>
+              <w:rPr>
+                <w:rFonts w:asciiTheme="minorHAnsi" w:hAnsiTheme="minorHAnsi"/>
+                <w:lang w:val="en-US"/>
+              </w:rPr>
+              <w:t>11-9-2015</w:t>
+            </w:r>
+          </w:p>
+        </w:tc>
+      </w:tr>
+      <w:tr>
+        <w:tc>
+          <w:tcPr>
+            <w:tcW w:w="6799" w:type="dxa"/>
+          </w:tcPr>
+          <w:p>
+            <w:pPr>
+              <w:rPr>
+                <w:rFonts w:asciiTheme="minorHAnsi" w:hAnsiTheme="minorHAnsi"/>
+                <w:lang w:val="en-US"/>
+              </w:rPr>
+            </w:pPr>
+            <w:r>
+              <w:rPr>
+                <w:rFonts w:asciiTheme="minorHAnsi" w:hAnsiTheme="minorHAnsi"/>
+                <w:lang w:val="en-US"/>
+              </w:rPr>
+              <w:t>Web apps for F#</w:t>
+            </w:r>
+          </w:p>
+          <w:p>
+            <w:pPr>
+              <w:rPr>
+                <w:rFonts w:asciiTheme="minorHAnsi" w:hAnsiTheme="minorHAnsi"/>
+                <w:lang w:val="en-US"/>
+              </w:rPr>
+            </w:pPr>
+            <w:hyperlink r:id="rId13" w:history="1">
+              <w:r>
+                <w:rPr>
+                  <w:rStyle w:val="Hyperlink"/>
+                  <w:rFonts w:asciiTheme="minorHAnsi" w:hAnsiTheme="minorHAnsi"/>
+                  <w:lang w:val="en-US"/>
+                </w:rPr>
+                <w:t>http://fsharp.org/guides/web/</w:t>
+              </w:r>
+            </w:hyperlink>
+          </w:p>
+          <w:p>
+            <w:pPr>
+              <w:rPr>
+                <w:rFonts w:asciiTheme="minorHAnsi" w:hAnsiTheme="minorHAnsi"/>
+                <w:lang w:val="en-US"/>
+              </w:rPr>
+            </w:pPr>
+          </w:p>
+        </w:tc>
+        <w:tc>
+          <w:tcPr>
+            <w:tcW w:w="993" w:type="dxa"/>
+          </w:tcPr>
+          <w:p>
+            <w:pPr>
+              <w:rPr>
+                <w:rFonts w:asciiTheme="minorHAnsi" w:hAnsiTheme="minorHAnsi"/>
+                <w:lang w:val="en-US"/>
+              </w:rPr>
+            </w:pPr>
+            <w:r>
+              <w:rPr>
+                <w:rFonts w:asciiTheme="minorHAnsi" w:hAnsiTheme="minorHAnsi"/>
+                <w:lang w:val="en-US"/>
+              </w:rPr>
+              <w:t>6 uur</w:t>
+            </w:r>
+          </w:p>
+        </w:tc>
+        <w:tc>
+          <w:tcPr>
+            <w:tcW w:w="1270" w:type="dxa"/>
+          </w:tcPr>
+          <w:p>
+            <w:pPr>
+              <w:rPr>
+                <w:rFonts w:asciiTheme="minorHAnsi" w:hAnsiTheme="minorHAnsi"/>
+                <w:lang w:val="en-US"/>
+              </w:rPr>
+            </w:pPr>
+            <w:r>
+              <w:rPr>
+                <w:rFonts w:asciiTheme="minorHAnsi" w:hAnsiTheme="minorHAnsi"/>
+                <w:lang w:val="en-US"/>
+              </w:rPr>
+              <w:t>12-9-2015</w:t>
+            </w:r>
+          </w:p>
+        </w:tc>
+      </w:tr>
+      <w:tr>
+        <w:tc>
+          <w:tcPr>
+            <w:tcW w:w="6799" w:type="dxa"/>
+          </w:tcPr>
+          <w:p>
+            <w:pPr>
+              <w:rPr>
+                <w:rFonts w:asciiTheme="minorHAnsi" w:hAnsiTheme="minorHAnsi"/>
+              </w:rPr>
+            </w:pPr>
+            <w:r>
+              <w:rPr>
+                <w:rFonts w:asciiTheme="minorHAnsi" w:hAnsiTheme="minorHAnsi"/>
+              </w:rPr>
+              <w:t>Proberen webserver met https op te zetten in fsharp</w:t>
+            </w:r>
+          </w:p>
+          <w:p>
+            <w:pPr>
+              <w:rPr>
+                <w:rFonts w:asciiTheme="minorHAnsi" w:hAnsiTheme="minorHAnsi"/>
+                <w:lang w:val="en-US"/>
+              </w:rPr>
+            </w:pPr>
+            <w:hyperlink r:id="rId14" w:history="1">
+              <w:r>
+                <w:rPr>
+                  <w:rStyle w:val="Hyperlink"/>
+                  <w:rFonts w:asciiTheme="minorHAnsi" w:hAnsiTheme="minorHAnsi"/>
+                  <w:lang w:val="en-US"/>
+                </w:rPr>
+                <w:t>http://suave.io/paket.html</w:t>
+              </w:r>
+            </w:hyperlink>
+          </w:p>
+          <w:p>
+            <w:pPr>
+              <w:rPr>
+                <w:rFonts w:asciiTheme="minorHAnsi" w:hAnsiTheme="minorHAnsi"/>
+                <w:lang w:val="en-US"/>
+              </w:rPr>
+            </w:pPr>
+          </w:p>
+        </w:tc>
+        <w:tc>
+          <w:tcPr>
+            <w:tcW w:w="993" w:type="dxa"/>
+          </w:tcPr>
+          <w:p>
+            <w:pPr>
+              <w:rPr>
+                <w:rFonts w:asciiTheme="minorHAnsi" w:hAnsiTheme="minorHAnsi"/>
+                <w:lang w:val="en-US"/>
+              </w:rPr>
+            </w:pPr>
+            <w:r>
+              <w:rPr>
+                <w:rFonts w:asciiTheme="minorHAnsi" w:hAnsiTheme="minorHAnsi"/>
+                <w:lang w:val="en-US"/>
+              </w:rPr>
+              <w:t>5</w:t>
+            </w:r>
+            <w:r>
+              <w:rPr>
+                <w:rFonts w:asciiTheme="minorHAnsi" w:hAnsiTheme="minorHAnsi"/>
+                <w:lang w:val="en-US"/>
+              </w:rPr>
+              <w:t xml:space="preserve"> uur</w:t>
+            </w:r>
+          </w:p>
+        </w:tc>
+        <w:tc>
+          <w:tcPr>
+            <w:tcW w:w="1270" w:type="dxa"/>
+          </w:tcPr>
+          <w:p>
+            <w:pPr>
+              <w:rPr>
+                <w:rFonts w:asciiTheme="minorHAnsi" w:hAnsiTheme="minorHAnsi"/>
+                <w:lang w:val="en-US"/>
+              </w:rPr>
+            </w:pPr>
+            <w:r>
+              <w:rPr>
+                <w:rFonts w:asciiTheme="minorHAnsi" w:hAnsiTheme="minorHAnsi"/>
+                <w:lang w:val="en-US"/>
+              </w:rPr>
+              <w:t>13-9-2015</w:t>
+            </w:r>
+          </w:p>
+        </w:tc>
+      </w:tr>
+    </w:tbl>
+    <w:p>
+      <w:pPr>
+        <w:rPr>
+          <w:rFonts w:asciiTheme="minorHAnsi" w:hAnsiTheme="minorHAnsi"/>
+          <w:lang w:val="en-US"/>
+        </w:rPr>
+      </w:pPr>
+    </w:p>
+    <w:p>
+      <w:pPr>
+        <w:rPr>
+          <w:rFonts w:asciiTheme="minorHAnsi" w:hAnsiTheme="minorHAnsi"/>
+          <w:lang w:val="en-US"/>
+        </w:rPr>
+      </w:pPr>
+    </w:p>
+    <w:p>
+      <w:pPr>
+        <w:pStyle w:val="Kop2"/>
+        <w:rPr>
+          <w:rFonts w:asciiTheme="minorHAnsi" w:hAnsiTheme="minorHAnsi"/>
+        </w:rPr>
+      </w:pPr>
+      <w:bookmarkStart w:id="3" w:name="_Toc430588206"/>
+      <w:r>
+        <w:rPr>
+          <w:rFonts w:asciiTheme="minorHAnsi" w:hAnsiTheme="minorHAnsi"/>
+        </w:rPr>
+        <w:t>Week 1</w:t>
+      </w:r>
+      <w:r>
+        <w:rPr>
+          <w:rFonts w:asciiTheme="minorHAnsi" w:hAnsiTheme="minorHAnsi"/>
+        </w:rPr>
+        <w:t xml:space="preserve"> – S. Prins</w:t>
       </w:r>
       <w:bookmarkEnd w:id="3"/>
     </w:p>
@@ -862,7 +1808,13 @@
               <w:rPr>
                 <w:rFonts w:asciiTheme="minorHAnsi" w:hAnsiTheme="minorHAnsi"/>
               </w:rPr>
-              <w:t>Naam: S. van Staden</w:t>
+              <w:t xml:space="preserve">Naam: </w:t>
+            </w:r>
+            <w:r>
+              <w:rPr>
+                <w:rFonts w:asciiTheme="minorHAnsi" w:hAnsiTheme="minorHAnsi"/>
+              </w:rPr>
+              <w:t>Sidney Prins</w:t>
             </w:r>
           </w:p>
         </w:tc>
@@ -938,13 +1890,7 @@
               <w:rPr>
                 <w:rFonts w:asciiTheme="minorHAnsi" w:hAnsiTheme="minorHAnsi"/>
               </w:rPr>
-              <w:t xml:space="preserve">Vaste contacturen - </w:t>
-            </w:r>
-            <w:r>
-              <w:rPr>
-                <w:rFonts w:asciiTheme="minorHAnsi" w:hAnsiTheme="minorHAnsi"/>
-              </w:rPr>
-              <w:t>Les</w:t>
+              <w:t>Vaste contacturen - Les</w:t>
             </w:r>
           </w:p>
         </w:tc>
@@ -962,13 +1908,7 @@
               <w:rPr>
                 <w:rFonts w:asciiTheme="minorHAnsi" w:hAnsiTheme="minorHAnsi"/>
               </w:rPr>
-              <w:t>7</w:t>
-            </w:r>
-            <w:r>
-              <w:rPr>
-                <w:rFonts w:asciiTheme="minorHAnsi" w:hAnsiTheme="minorHAnsi"/>
-              </w:rPr>
-              <w:t xml:space="preserve"> uur</w:t>
+              <w:t>7 uur</w:t>
             </w:r>
           </w:p>
         </w:tc>
@@ -1000,44 +1940,16 @@
             <w:pPr>
               <w:rPr>
                 <w:rFonts w:asciiTheme="minorHAnsi" w:hAnsiTheme="minorHAnsi"/>
-              </w:rPr>
-            </w:pPr>
-            <w:r>
-              <w:rPr>
-                <w:rFonts w:asciiTheme="minorHAnsi" w:hAnsiTheme="minorHAnsi"/>
-              </w:rPr>
-              <w:t xml:space="preserve">Instaleren </w:t>
-            </w:r>
-            <w:proofErr w:type="spellStart"/>
-            <w:r>
-              <w:rPr>
-                <w:rFonts w:asciiTheme="minorHAnsi" w:hAnsiTheme="minorHAnsi"/>
-              </w:rPr>
-              <w:t>visual</w:t>
-            </w:r>
-            <w:proofErr w:type="spellEnd"/>
-            <w:r>
-              <w:rPr>
-                <w:rFonts w:asciiTheme="minorHAnsi" w:hAnsiTheme="minorHAnsi"/>
-              </w:rPr>
-              <w:t xml:space="preserve"> studio  en code inlezen boek</w:t>
-            </w:r>
-          </w:p>
-          <w:p>
-            <w:pPr>
-              <w:rPr>
-                <w:rFonts w:asciiTheme="minorHAnsi" w:hAnsiTheme="minorHAnsi"/>
-              </w:rPr>
-            </w:pPr>
-            <w:hyperlink r:id="rId8" w:history="1">
-              <w:r>
-                <w:rPr>
-                  <w:rStyle w:val="Hyperlink"/>
-                  <w:rFonts w:asciiTheme="minorHAnsi" w:hAnsiTheme="minorHAnsi"/>
-                </w:rPr>
-                <w:t>http://fsharpgamedev.codeplex.com/SourceControl/latest#</w:t>
-              </w:r>
-            </w:hyperlink>
+                <w:lang w:val="en-US"/>
+              </w:rPr>
+            </w:pPr>
+            <w:r>
+              <w:rPr>
+                <w:rFonts w:asciiTheme="minorHAnsi" w:hAnsiTheme="minorHAnsi"/>
+                <w:lang w:val="en-US"/>
+              </w:rPr>
+              <w:t>Skype call project</w:t>
+            </w:r>
           </w:p>
         </w:tc>
         <w:tc>
@@ -1048,17 +1960,20 @@
             <w:pPr>
               <w:rPr>
                 <w:rFonts w:asciiTheme="minorHAnsi" w:hAnsiTheme="minorHAnsi"/>
-              </w:rPr>
-            </w:pPr>
-            <w:r>
-              <w:rPr>
-                <w:rFonts w:asciiTheme="minorHAnsi" w:hAnsiTheme="minorHAnsi"/>
+                <w:lang w:val="en-US"/>
+              </w:rPr>
+            </w:pPr>
+            <w:r>
+              <w:rPr>
+                <w:rFonts w:asciiTheme="minorHAnsi" w:hAnsiTheme="minorHAnsi"/>
+                <w:lang w:val="en-US"/>
               </w:rPr>
               <w:t>2</w:t>
             </w:r>
             <w:r>
               <w:rPr>
                 <w:rFonts w:asciiTheme="minorHAnsi" w:hAnsiTheme="minorHAnsi"/>
+                <w:lang w:val="en-US"/>
               </w:rPr>
               <w:t xml:space="preserve"> uur</w:t>
             </w:r>
@@ -1072,13 +1987,15 @@
             <w:pPr>
               <w:rPr>
                 <w:rFonts w:asciiTheme="minorHAnsi" w:hAnsiTheme="minorHAnsi"/>
-              </w:rPr>
-            </w:pPr>
-            <w:r>
-              <w:rPr>
-                <w:rFonts w:asciiTheme="minorHAnsi" w:hAnsiTheme="minorHAnsi"/>
-              </w:rPr>
-              <w:t>7-9-2015</w:t>
+                <w:lang w:val="en-US"/>
+              </w:rPr>
+            </w:pPr>
+            <w:r>
+              <w:rPr>
+                <w:rFonts w:asciiTheme="minorHAnsi" w:hAnsiTheme="minorHAnsi"/>
+                <w:lang w:val="en-US"/>
+              </w:rPr>
+              <w:t>9-9-2015</w:t>
             </w:r>
           </w:p>
         </w:tc>
@@ -1098,76 +2015,7 @@
               <w:rPr>
                 <w:rFonts w:asciiTheme="minorHAnsi" w:hAnsiTheme="minorHAnsi"/>
               </w:rPr>
-              <w:t xml:space="preserve">Doorlezen eerste twee hoofdstukken </w:t>
-            </w:r>
-          </w:p>
-          <w:p>
-            <w:pPr>
-              <w:rPr>
-                <w:rFonts w:asciiTheme="minorHAnsi" w:hAnsiTheme="minorHAnsi"/>
-              </w:rPr>
-            </w:pPr>
-            <w:r>
-              <w:rPr>
-                <w:rFonts w:asciiTheme="minorHAnsi" w:hAnsiTheme="minorHAnsi"/>
-              </w:rPr>
-              <w:t xml:space="preserve">Boek: </w:t>
-            </w:r>
-            <w:proofErr w:type="spellStart"/>
-            <w:r>
-              <w:rPr>
-                <w:rFonts w:asciiTheme="minorHAnsi" w:hAnsiTheme="minorHAnsi"/>
-              </w:rPr>
-              <w:t>Friendly</w:t>
-            </w:r>
-            <w:proofErr w:type="spellEnd"/>
-            <w:r>
-              <w:rPr>
-                <w:rFonts w:asciiTheme="minorHAnsi" w:hAnsiTheme="minorHAnsi"/>
-              </w:rPr>
-              <w:t xml:space="preserve"> F# (Fun </w:t>
-            </w:r>
-            <w:proofErr w:type="spellStart"/>
-            <w:r>
-              <w:rPr>
-                <w:rFonts w:asciiTheme="minorHAnsi" w:hAnsiTheme="minorHAnsi"/>
-              </w:rPr>
-              <w:t>with</w:t>
-            </w:r>
-            <w:proofErr w:type="spellEnd"/>
-            <w:r>
-              <w:rPr>
-                <w:rFonts w:asciiTheme="minorHAnsi" w:hAnsiTheme="minorHAnsi"/>
-              </w:rPr>
-              <w:t xml:space="preserve"> game </w:t>
-            </w:r>
-            <w:proofErr w:type="spellStart"/>
-            <w:r>
-              <w:rPr>
-                <w:rFonts w:asciiTheme="minorHAnsi" w:hAnsiTheme="minorHAnsi"/>
-              </w:rPr>
-              <w:t>programming</w:t>
-            </w:r>
-            <w:proofErr w:type="spellEnd"/>
-            <w:r>
-              <w:rPr>
-                <w:rFonts w:asciiTheme="minorHAnsi" w:hAnsiTheme="minorHAnsi"/>
-              </w:rPr>
-              <w:t xml:space="preserve"> </w:t>
-            </w:r>
-            <w:proofErr w:type="spellStart"/>
-            <w:r>
-              <w:rPr>
-                <w:rFonts w:asciiTheme="minorHAnsi" w:hAnsiTheme="minorHAnsi"/>
-              </w:rPr>
-              <w:t>Book</w:t>
-            </w:r>
-            <w:proofErr w:type="spellEnd"/>
-            <w:r>
-              <w:rPr>
-                <w:rFonts w:asciiTheme="minorHAnsi" w:hAnsiTheme="minorHAnsi"/>
-              </w:rPr>
-              <w:t xml:space="preserve"> 1)</w:t>
+              <w:t>Visual Studio installeren</w:t>
             </w:r>
           </w:p>
         </w:tc>
@@ -1194,17 +2042,8 @@
                 <w:rFonts w:asciiTheme="minorHAnsi" w:hAnsiTheme="minorHAnsi"/>
                 <w:lang w:val="en-US"/>
               </w:rPr>
-              <w:t xml:space="preserve"> </w:t>
-            </w:r>
-            <w:proofErr w:type="spellStart"/>
-            <w:r>
-              <w:rPr>
-                <w:rFonts w:asciiTheme="minorHAnsi" w:hAnsiTheme="minorHAnsi"/>
-                <w:lang w:val="en-US"/>
-              </w:rPr>
-              <w:t>uur</w:t>
-            </w:r>
-            <w:proofErr w:type="spellEnd"/>
+              <w:t xml:space="preserve"> uur</w:t>
+            </w:r>
           </w:p>
         </w:tc>
         <w:tc>
@@ -1223,7 +2062,14 @@
                 <w:rFonts w:asciiTheme="minorHAnsi" w:hAnsiTheme="minorHAnsi"/>
                 <w:lang w:val="en-US"/>
               </w:rPr>
-              <w:t>8-9-2015</w:t>
+              <w:t>12</w:t>
+            </w:r>
+            <w:r>
+              <w:rPr>
+                <w:rFonts w:asciiTheme="minorHAnsi" w:hAnsiTheme="minorHAnsi"/>
+                <w:lang w:val="en-US"/>
+              </w:rPr>
+              <w:t>-9-2015</w:t>
             </w:r>
           </w:p>
         </w:tc>
@@ -1243,24 +2089,8 @@
               <w:rPr>
                 <w:rFonts w:asciiTheme="minorHAnsi" w:hAnsiTheme="minorHAnsi"/>
               </w:rPr>
-              <w:t xml:space="preserve">Documentatie doorgenomen </w:t>
-            </w:r>
-          </w:p>
-          <w:p>
-            <w:pPr>
-              <w:rPr>
-                <w:rFonts w:asciiTheme="minorHAnsi" w:hAnsiTheme="minorHAnsi"/>
-              </w:rPr>
-            </w:pPr>
-            <w:hyperlink r:id="rId9" w:anchor="sdfsdf" w:history="1">
-              <w:r>
-                <w:rPr>
-                  <w:rStyle w:val="Hyperlink"/>
-                  <w:rFonts w:asciiTheme="minorHAnsi" w:hAnsiTheme="minorHAnsi"/>
-                </w:rPr>
-                <w:t>https://msdn.microsoft.com/en-us/library/vstudio/hh297109%28v=vs.100%29.aspx#sdfsdf</w:t>
-              </w:r>
-            </w:hyperlink>
+              <w:t>F# project werkend krijgen in Visual Studio</w:t>
+            </w:r>
           </w:p>
         </w:tc>
         <w:tc>
@@ -1277,7 +2107,7 @@
               <w:rPr>
                 <w:rFonts w:asciiTheme="minorHAnsi" w:hAnsiTheme="minorHAnsi"/>
               </w:rPr>
-              <w:t>2 uur</w:t>
+              <w:t>1 uur</w:t>
             </w:r>
           </w:p>
         </w:tc>
@@ -1295,7 +2125,7 @@
               <w:rPr>
                 <w:rFonts w:asciiTheme="minorHAnsi" w:hAnsiTheme="minorHAnsi"/>
               </w:rPr>
-              <w:t>8-9-2015</w:t>
+              <w:t>12-9-2015</w:t>
             </w:r>
           </w:p>
         </w:tc>
@@ -1309,43 +2139,14 @@
             <w:pPr>
               <w:rPr>
                 <w:rFonts w:asciiTheme="minorHAnsi" w:hAnsiTheme="minorHAnsi"/>
-                <w:lang w:val="en-US"/>
-              </w:rPr>
-            </w:pPr>
-            <w:proofErr w:type="spellStart"/>
-            <w:r>
-              <w:rPr>
-                <w:rFonts w:asciiTheme="minorHAnsi" w:hAnsiTheme="minorHAnsi"/>
-                <w:lang w:val="en-US"/>
-              </w:rPr>
-              <w:t>Onderzoek</w:t>
-            </w:r>
-            <w:proofErr w:type="spellEnd"/>
-            <w:r>
-              <w:rPr>
-                <w:rFonts w:asciiTheme="minorHAnsi" w:hAnsiTheme="minorHAnsi"/>
-                <w:lang w:val="en-US"/>
-              </w:rPr>
-              <w:t xml:space="preserve"> how to write reactive user-interfaces in F# using Silverlight.</w:t>
-            </w:r>
-          </w:p>
-          <w:p>
-            <w:pPr>
-              <w:rPr>
-                <w:rFonts w:asciiTheme="minorHAnsi" w:hAnsiTheme="minorHAnsi"/>
-                <w:lang w:val="en-US"/>
-              </w:rPr>
-            </w:pPr>
-            <w:hyperlink r:id="rId10" w:history="1">
-              <w:r>
-                <w:rPr>
-                  <w:rStyle w:val="Hyperlink"/>
-                  <w:rFonts w:asciiTheme="minorHAnsi" w:hAnsiTheme="minorHAnsi"/>
-                  <w:lang w:val="en-US"/>
-                </w:rPr>
-                <w:t>http://www.getcodesamples.com/src/44289F13</w:t>
-              </w:r>
-            </w:hyperlink>
+              </w:rPr>
+            </w:pPr>
+            <w:r>
+              <w:rPr>
+                <w:rFonts w:asciiTheme="minorHAnsi" w:hAnsiTheme="minorHAnsi"/>
+              </w:rPr>
+              <w:t>Chapter 1 doorlezen &amp; kijken naar code</w:t>
+            </w:r>
           </w:p>
         </w:tc>
         <w:tc>
@@ -1356,25 +2157,14 @@
             <w:pPr>
               <w:rPr>
                 <w:rFonts w:asciiTheme="minorHAnsi" w:hAnsiTheme="minorHAnsi"/>
-                <w:lang w:val="en-US"/>
-              </w:rPr>
-            </w:pPr>
-            <w:r>
-              <w:rPr>
-                <w:rFonts w:asciiTheme="minorHAnsi" w:hAnsiTheme="minorHAnsi"/>
-                <w:lang w:val="en-US"/>
-              </w:rPr>
-              <w:t xml:space="preserve">4 </w:t>
-            </w:r>
-            <w:proofErr w:type="spellStart"/>
-            <w:r>
-              <w:rPr>
-                <w:rFonts w:asciiTheme="minorHAnsi" w:hAnsiTheme="minorHAnsi"/>
-                <w:lang w:val="en-US"/>
-              </w:rPr>
-              <w:t>uur</w:t>
-            </w:r>
-            <w:proofErr w:type="spellEnd"/>
+              </w:rPr>
+            </w:pPr>
+            <w:r>
+              <w:rPr>
+                <w:rFonts w:asciiTheme="minorHAnsi" w:hAnsiTheme="minorHAnsi"/>
+              </w:rPr>
+              <w:t>2 uur</w:t>
+            </w:r>
           </w:p>
         </w:tc>
         <w:tc>
@@ -1385,15 +2175,13 @@
             <w:pPr>
               <w:rPr>
                 <w:rFonts w:asciiTheme="minorHAnsi" w:hAnsiTheme="minorHAnsi"/>
-                <w:lang w:val="en-US"/>
-              </w:rPr>
-            </w:pPr>
-            <w:r>
-              <w:rPr>
-                <w:rFonts w:asciiTheme="minorHAnsi" w:hAnsiTheme="minorHAnsi"/>
-                <w:lang w:val="en-US"/>
-              </w:rPr>
-              <w:t>9-9-2015</w:t>
+              </w:rPr>
+            </w:pPr>
+            <w:r>
+              <w:rPr>
+                <w:rFonts w:asciiTheme="minorHAnsi" w:hAnsiTheme="minorHAnsi"/>
+              </w:rPr>
+              <w:t>12-9-2015</w:t>
             </w:r>
           </w:p>
         </w:tc>
@@ -1407,31 +2195,13 @@
             <w:pPr>
               <w:rPr>
                 <w:rFonts w:asciiTheme="minorHAnsi" w:hAnsiTheme="minorHAnsi"/>
-                <w:lang w:val="en-US"/>
-              </w:rPr>
-            </w:pPr>
-            <w:r>
-              <w:rPr>
-                <w:rFonts w:asciiTheme="minorHAnsi" w:hAnsiTheme="minorHAnsi"/>
-                <w:lang w:val="en-US"/>
-              </w:rPr>
-              <w:t xml:space="preserve">Skype call </w:t>
-            </w:r>
-            <w:proofErr w:type="spellStart"/>
-            <w:r>
-              <w:rPr>
-                <w:rFonts w:asciiTheme="minorHAnsi" w:hAnsiTheme="minorHAnsi"/>
-                <w:lang w:val="en-US"/>
-              </w:rPr>
-              <w:t>voor</w:t>
-            </w:r>
-            <w:proofErr w:type="spellEnd"/>
-            <w:r>
-              <w:rPr>
-                <w:rFonts w:asciiTheme="minorHAnsi" w:hAnsiTheme="minorHAnsi"/>
-                <w:lang w:val="en-US"/>
-              </w:rPr>
-              <w:t xml:space="preserve"> project</w:t>
+              </w:rPr>
+            </w:pPr>
+            <w:r>
+              <w:rPr>
+                <w:rFonts w:asciiTheme="minorHAnsi" w:hAnsiTheme="minorHAnsi"/>
+              </w:rPr>
+              <w:t>Chapter 2 doorlezen &amp; kijken naar code</w:t>
             </w:r>
           </w:p>
         </w:tc>
@@ -1443,25 +2213,14 @@
             <w:pPr>
               <w:rPr>
                 <w:rFonts w:asciiTheme="minorHAnsi" w:hAnsiTheme="minorHAnsi"/>
-                <w:lang w:val="en-US"/>
-              </w:rPr>
-            </w:pPr>
-            <w:r>
-              <w:rPr>
-                <w:rFonts w:asciiTheme="minorHAnsi" w:hAnsiTheme="minorHAnsi"/>
-                <w:lang w:val="en-US"/>
-              </w:rPr>
-              <w:t xml:space="preserve">2 </w:t>
-            </w:r>
-            <w:proofErr w:type="spellStart"/>
-            <w:r>
-              <w:rPr>
-                <w:rFonts w:asciiTheme="minorHAnsi" w:hAnsiTheme="minorHAnsi"/>
-                <w:lang w:val="en-US"/>
-              </w:rPr>
-              <w:t>uur</w:t>
-            </w:r>
-            <w:proofErr w:type="spellEnd"/>
+              </w:rPr>
+            </w:pPr>
+            <w:r>
+              <w:rPr>
+                <w:rFonts w:asciiTheme="minorHAnsi" w:hAnsiTheme="minorHAnsi"/>
+              </w:rPr>
+              <w:t>2 uur</w:t>
+            </w:r>
           </w:p>
         </w:tc>
         <w:tc>
@@ -1472,15 +2231,13 @@
             <w:pPr>
               <w:rPr>
                 <w:rFonts w:asciiTheme="minorHAnsi" w:hAnsiTheme="minorHAnsi"/>
-                <w:lang w:val="en-US"/>
-              </w:rPr>
-            </w:pPr>
-            <w:r>
-              <w:rPr>
-                <w:rFonts w:asciiTheme="minorHAnsi" w:hAnsiTheme="minorHAnsi"/>
-                <w:lang w:val="en-US"/>
-              </w:rPr>
-              <w:t>9-9-2015</w:t>
+              </w:rPr>
+            </w:pPr>
+            <w:r>
+              <w:rPr>
+                <w:rFonts w:asciiTheme="minorHAnsi" w:hAnsiTheme="minorHAnsi"/>
+              </w:rPr>
+              <w:t>13-9-2015</w:t>
             </w:r>
           </w:p>
         </w:tc>
@@ -1500,64 +2257,8 @@
               <w:rPr>
                 <w:rFonts w:asciiTheme="minorHAnsi" w:hAnsiTheme="minorHAnsi"/>
               </w:rPr>
-              <w:t>Doorlezen</w:t>
-            </w:r>
-            <w:r>
-              <w:rPr>
-                <w:rFonts w:asciiTheme="minorHAnsi" w:hAnsiTheme="minorHAnsi"/>
-              </w:rPr>
-              <w:t xml:space="preserve"> </w:t>
-            </w:r>
-            <w:proofErr w:type="spellStart"/>
-            <w:r>
-              <w:rPr>
-                <w:rFonts w:asciiTheme="minorHAnsi" w:hAnsiTheme="minorHAnsi"/>
-              </w:rPr>
-              <w:t>chapter</w:t>
-            </w:r>
-            <w:proofErr w:type="spellEnd"/>
-            <w:r>
-              <w:rPr>
-                <w:rFonts w:asciiTheme="minorHAnsi" w:hAnsiTheme="minorHAnsi"/>
-              </w:rPr>
-              <w:t xml:space="preserve"> 1 t/m 4</w:t>
-            </w:r>
-            <w:r>
-              <w:rPr>
-                <w:rFonts w:asciiTheme="minorHAnsi" w:hAnsiTheme="minorHAnsi"/>
-              </w:rPr>
-              <w:t xml:space="preserve">, proberen </w:t>
-            </w:r>
-            <w:proofErr w:type="spellStart"/>
-            <w:r>
-              <w:rPr>
-                <w:rFonts w:asciiTheme="minorHAnsi" w:hAnsiTheme="minorHAnsi"/>
-              </w:rPr>
-              <w:t>tutorials</w:t>
-            </w:r>
-            <w:proofErr w:type="spellEnd"/>
-            <w:r>
-              <w:rPr>
-                <w:rFonts w:asciiTheme="minorHAnsi" w:hAnsiTheme="minorHAnsi"/>
-              </w:rPr>
-              <w:t xml:space="preserve"> </w:t>
-            </w:r>
-          </w:p>
-          <w:p>
-            <w:pPr>
-              <w:rPr>
-                <w:rFonts w:asciiTheme="minorHAnsi" w:hAnsiTheme="minorHAnsi"/>
-              </w:rPr>
-            </w:pPr>
-            <w:hyperlink r:id="rId11" w:history="1">
-              <w:r>
-                <w:rPr>
-                  <w:rStyle w:val="Hyperlink"/>
-                  <w:rFonts w:asciiTheme="minorHAnsi" w:hAnsiTheme="minorHAnsi"/>
-                </w:rPr>
-                <w:t>https://www.math.ku.edu/~kangas/Fsharply.pdf</w:t>
-              </w:r>
-            </w:hyperlink>
+              <w:t xml:space="preserve">Chapter 1 &amp; 2 code wijzigen </w:t>
+            </w:r>
           </w:p>
         </w:tc>
         <w:tc>
@@ -1568,25 +2269,14 @@
             <w:pPr>
               <w:rPr>
                 <w:rFonts w:asciiTheme="minorHAnsi" w:hAnsiTheme="minorHAnsi"/>
-                <w:lang w:val="en-US"/>
-              </w:rPr>
-            </w:pPr>
-            <w:r>
-              <w:rPr>
-                <w:rFonts w:asciiTheme="minorHAnsi" w:hAnsiTheme="minorHAnsi"/>
-                <w:lang w:val="en-US"/>
-              </w:rPr>
-              <w:t xml:space="preserve">4 </w:t>
-            </w:r>
-            <w:proofErr w:type="spellStart"/>
-            <w:r>
-              <w:rPr>
-                <w:rFonts w:asciiTheme="minorHAnsi" w:hAnsiTheme="minorHAnsi"/>
-                <w:lang w:val="en-US"/>
-              </w:rPr>
-              <w:t>uur</w:t>
-            </w:r>
-            <w:proofErr w:type="spellEnd"/>
+              </w:rPr>
+            </w:pPr>
+            <w:r>
+              <w:rPr>
+                <w:rFonts w:asciiTheme="minorHAnsi" w:hAnsiTheme="minorHAnsi"/>
+              </w:rPr>
+              <w:t>1 uur</w:t>
+            </w:r>
           </w:p>
         </w:tc>
         <w:tc>
@@ -1597,398 +2287,11 @@
             <w:pPr>
               <w:rPr>
                 <w:rFonts w:asciiTheme="minorHAnsi" w:hAnsiTheme="minorHAnsi"/>
-                <w:lang w:val="en-US"/>
-              </w:rPr>
-            </w:pPr>
-            <w:r>
-              <w:rPr>
-                <w:rFonts w:asciiTheme="minorHAnsi" w:hAnsiTheme="minorHAnsi"/>
-                <w:lang w:val="en-US"/>
-              </w:rPr>
-              <w:t>10-9-2015</w:t>
-            </w:r>
-          </w:p>
-        </w:tc>
-      </w:tr>
-      <w:tr>
-        <w:tc>
-          <w:tcPr>
-            <w:tcW w:w="6799" w:type="dxa"/>
-          </w:tcPr>
-          <w:p>
-            <w:pPr>
-              <w:rPr>
-                <w:rFonts w:asciiTheme="minorHAnsi" w:hAnsiTheme="minorHAnsi"/>
-                <w:lang w:val="en-US"/>
-              </w:rPr>
-            </w:pPr>
-            <w:r>
-              <w:rPr>
-                <w:rFonts w:asciiTheme="minorHAnsi" w:hAnsiTheme="minorHAnsi"/>
-                <w:lang w:val="en-US"/>
-              </w:rPr>
-              <w:t xml:space="preserve">Learning </w:t>
-            </w:r>
-            <w:proofErr w:type="spellStart"/>
-            <w:r>
-              <w:rPr>
-                <w:rFonts w:asciiTheme="minorHAnsi" w:hAnsiTheme="minorHAnsi"/>
-                <w:lang w:val="en-US"/>
-              </w:rPr>
-              <w:t>fsharp</w:t>
-            </w:r>
-            <w:proofErr w:type="spellEnd"/>
-            <w:r>
-              <w:rPr>
-                <w:rFonts w:asciiTheme="minorHAnsi" w:hAnsiTheme="minorHAnsi"/>
-                <w:lang w:val="en-US"/>
-              </w:rPr>
-              <w:t xml:space="preserve"> </w:t>
-            </w:r>
-          </w:p>
-          <w:p>
-            <w:pPr>
-              <w:rPr>
-                <w:rStyle w:val="Hyperlink"/>
-                <w:rFonts w:asciiTheme="minorHAnsi" w:hAnsiTheme="minorHAnsi"/>
-                <w:lang w:val="en-US"/>
-              </w:rPr>
-            </w:pPr>
-            <w:hyperlink r:id="rId12" w:history="1">
-              <w:r>
-                <w:rPr>
-                  <w:rStyle w:val="Hyperlink"/>
-                  <w:rFonts w:asciiTheme="minorHAnsi" w:hAnsiTheme="minorHAnsi"/>
-                  <w:lang w:val="en-US"/>
-                </w:rPr>
-                <w:t>http://www.tryfsharp.org/Learn/getting-started</w:t>
-              </w:r>
-            </w:hyperlink>
-          </w:p>
-          <w:p>
-            <w:pPr>
-              <w:rPr>
-                <w:rStyle w:val="Hyperlink"/>
-                <w:rFonts w:asciiTheme="minorHAnsi" w:hAnsiTheme="minorHAnsi"/>
-                <w:lang w:val="en-US"/>
-              </w:rPr>
-            </w:pPr>
-            <w:proofErr w:type="spellStart"/>
-            <w:r>
-              <w:rPr>
-                <w:rFonts w:asciiTheme="minorHAnsi" w:hAnsiTheme="minorHAnsi"/>
-                <w:lang w:val="en-US"/>
-              </w:rPr>
-              <w:t>instaleren</w:t>
-            </w:r>
-            <w:proofErr w:type="spellEnd"/>
-            <w:r>
-              <w:rPr>
-                <w:rFonts w:asciiTheme="minorHAnsi" w:hAnsiTheme="minorHAnsi"/>
-                <w:lang w:val="en-US"/>
-              </w:rPr>
-              <w:t xml:space="preserve"> </w:t>
-            </w:r>
-            <w:proofErr w:type="spellStart"/>
-            <w:r>
-              <w:rPr>
-                <w:rFonts w:asciiTheme="minorHAnsi" w:hAnsiTheme="minorHAnsi"/>
-                <w:lang w:val="en-US"/>
-              </w:rPr>
-              <w:t>Xamarin</w:t>
-            </w:r>
-            <w:proofErr w:type="spellEnd"/>
-            <w:r>
-              <w:rPr>
-                <w:rFonts w:asciiTheme="minorHAnsi" w:hAnsiTheme="minorHAnsi"/>
-                <w:lang w:val="en-US"/>
-              </w:rPr>
-              <w:t xml:space="preserve"> for </w:t>
-            </w:r>
-            <w:proofErr w:type="spellStart"/>
-            <w:r>
-              <w:rPr>
-                <w:rFonts w:asciiTheme="minorHAnsi" w:hAnsiTheme="minorHAnsi"/>
-                <w:lang w:val="en-US"/>
-              </w:rPr>
-              <w:t>f#</w:t>
-            </w:r>
-            <w:proofErr w:type="spellEnd"/>
-          </w:p>
-          <w:p>
-            <w:pPr>
-              <w:rPr>
-                <w:rFonts w:asciiTheme="minorHAnsi" w:hAnsiTheme="minorHAnsi"/>
-                <w:lang w:val="en-US"/>
-              </w:rPr>
-            </w:pPr>
-          </w:p>
-        </w:tc>
-        <w:tc>
-          <w:tcPr>
-            <w:tcW w:w="993" w:type="dxa"/>
-          </w:tcPr>
-          <w:p>
-            <w:pPr>
-              <w:rPr>
-                <w:rFonts w:asciiTheme="minorHAnsi" w:hAnsiTheme="minorHAnsi"/>
-                <w:lang w:val="en-US"/>
-              </w:rPr>
-            </w:pPr>
-            <w:r>
-              <w:rPr>
-                <w:rFonts w:asciiTheme="minorHAnsi" w:hAnsiTheme="minorHAnsi"/>
-                <w:lang w:val="en-US"/>
-              </w:rPr>
-              <w:t xml:space="preserve">4 </w:t>
-            </w:r>
-            <w:proofErr w:type="spellStart"/>
-            <w:r>
-              <w:rPr>
-                <w:rFonts w:asciiTheme="minorHAnsi" w:hAnsiTheme="minorHAnsi"/>
-                <w:lang w:val="en-US"/>
-              </w:rPr>
-              <w:t>uur</w:t>
-            </w:r>
-            <w:proofErr w:type="spellEnd"/>
-          </w:p>
-        </w:tc>
-        <w:tc>
-          <w:tcPr>
-            <w:tcW w:w="1270" w:type="dxa"/>
-          </w:tcPr>
-          <w:p>
-            <w:pPr>
-              <w:rPr>
-                <w:rFonts w:asciiTheme="minorHAnsi" w:hAnsiTheme="minorHAnsi"/>
-                <w:lang w:val="en-US"/>
-              </w:rPr>
-            </w:pPr>
-            <w:r>
-              <w:rPr>
-                <w:rFonts w:asciiTheme="minorHAnsi" w:hAnsiTheme="minorHAnsi"/>
-                <w:lang w:val="en-US"/>
-              </w:rPr>
-              <w:t>11-9-2015</w:t>
-            </w:r>
-          </w:p>
-        </w:tc>
-      </w:tr>
-      <w:tr>
-        <w:tc>
-          <w:tcPr>
-            <w:tcW w:w="6799" w:type="dxa"/>
-          </w:tcPr>
-          <w:p>
-            <w:pPr>
-              <w:rPr>
-                <w:rFonts w:asciiTheme="minorHAnsi" w:hAnsiTheme="minorHAnsi"/>
-                <w:lang w:val="en-US"/>
-              </w:rPr>
-            </w:pPr>
-            <w:r>
-              <w:rPr>
-                <w:rFonts w:asciiTheme="minorHAnsi" w:hAnsiTheme="minorHAnsi"/>
-                <w:lang w:val="en-US"/>
-              </w:rPr>
-              <w:t>Web apps for F#</w:t>
-            </w:r>
-          </w:p>
-          <w:p>
-            <w:pPr>
-              <w:rPr>
-                <w:rFonts w:asciiTheme="minorHAnsi" w:hAnsiTheme="minorHAnsi"/>
-                <w:lang w:val="en-US"/>
-              </w:rPr>
-            </w:pPr>
-            <w:hyperlink r:id="rId13" w:history="1">
-              <w:r>
-                <w:rPr>
-                  <w:rStyle w:val="Hyperlink"/>
-                  <w:rFonts w:asciiTheme="minorHAnsi" w:hAnsiTheme="minorHAnsi"/>
-                  <w:lang w:val="en-US"/>
-                </w:rPr>
-                <w:t>http://fsharp.org/guides/web/</w:t>
-              </w:r>
-            </w:hyperlink>
-          </w:p>
-          <w:p>
-            <w:pPr>
-              <w:rPr>
-                <w:rFonts w:asciiTheme="minorHAnsi" w:hAnsiTheme="minorHAnsi"/>
-                <w:lang w:val="en-US"/>
-              </w:rPr>
-            </w:pPr>
-          </w:p>
-        </w:tc>
-        <w:tc>
-          <w:tcPr>
-            <w:tcW w:w="993" w:type="dxa"/>
-          </w:tcPr>
-          <w:p>
-            <w:pPr>
-              <w:rPr>
-                <w:rFonts w:asciiTheme="minorHAnsi" w:hAnsiTheme="minorHAnsi"/>
-                <w:lang w:val="en-US"/>
-              </w:rPr>
-            </w:pPr>
-            <w:r>
-              <w:rPr>
-                <w:rFonts w:asciiTheme="minorHAnsi" w:hAnsiTheme="minorHAnsi"/>
-                <w:lang w:val="en-US"/>
-              </w:rPr>
-              <w:t xml:space="preserve">6 </w:t>
-            </w:r>
-            <w:proofErr w:type="spellStart"/>
-            <w:r>
-              <w:rPr>
-                <w:rFonts w:asciiTheme="minorHAnsi" w:hAnsiTheme="minorHAnsi"/>
-                <w:lang w:val="en-US"/>
-              </w:rPr>
-              <w:t>uur</w:t>
-            </w:r>
-            <w:proofErr w:type="spellEnd"/>
-          </w:p>
-        </w:tc>
-        <w:tc>
-          <w:tcPr>
-            <w:tcW w:w="1270" w:type="dxa"/>
-          </w:tcPr>
-          <w:p>
-            <w:pPr>
-              <w:rPr>
-                <w:rFonts w:asciiTheme="minorHAnsi" w:hAnsiTheme="minorHAnsi"/>
-                <w:lang w:val="en-US"/>
-              </w:rPr>
-            </w:pPr>
-            <w:r>
-              <w:rPr>
-                <w:rFonts w:asciiTheme="minorHAnsi" w:hAnsiTheme="minorHAnsi"/>
-                <w:lang w:val="en-US"/>
-              </w:rPr>
-              <w:t>12-9-2015</w:t>
-            </w:r>
-          </w:p>
-        </w:tc>
-      </w:tr>
-      <w:tr>
-        <w:tc>
-          <w:tcPr>
-            <w:tcW w:w="6799" w:type="dxa"/>
-          </w:tcPr>
-          <w:p>
-            <w:pPr>
-              <w:rPr>
-                <w:rFonts w:asciiTheme="minorHAnsi" w:hAnsiTheme="minorHAnsi"/>
-              </w:rPr>
-            </w:pPr>
-            <w:r>
-              <w:rPr>
-                <w:rFonts w:asciiTheme="minorHAnsi" w:hAnsiTheme="minorHAnsi"/>
-              </w:rPr>
-              <w:t xml:space="preserve">Proberen webserver met </w:t>
-            </w:r>
-            <w:proofErr w:type="spellStart"/>
-            <w:r>
-              <w:rPr>
-                <w:rFonts w:asciiTheme="minorHAnsi" w:hAnsiTheme="minorHAnsi"/>
-              </w:rPr>
-              <w:t>https</w:t>
-            </w:r>
-            <w:proofErr w:type="spellEnd"/>
-            <w:r>
-              <w:rPr>
-                <w:rFonts w:asciiTheme="minorHAnsi" w:hAnsiTheme="minorHAnsi"/>
-              </w:rPr>
-              <w:t xml:space="preserve"> op te zetten in </w:t>
-            </w:r>
-            <w:proofErr w:type="spellStart"/>
-            <w:r>
-              <w:rPr>
-                <w:rFonts w:asciiTheme="minorHAnsi" w:hAnsiTheme="minorHAnsi"/>
-              </w:rPr>
-              <w:t>fsharp</w:t>
-            </w:r>
-            <w:proofErr w:type="spellEnd"/>
-          </w:p>
-          <w:p>
-            <w:pPr>
-              <w:rPr>
-                <w:rFonts w:asciiTheme="minorHAnsi" w:hAnsiTheme="minorHAnsi"/>
-                <w:lang w:val="en-US"/>
-              </w:rPr>
-            </w:pPr>
-            <w:hyperlink r:id="rId14" w:history="1">
-              <w:r>
-                <w:rPr>
-                  <w:rStyle w:val="Hyperlink"/>
-                  <w:rFonts w:asciiTheme="minorHAnsi" w:hAnsiTheme="minorHAnsi"/>
-                  <w:lang w:val="en-US"/>
-                </w:rPr>
-                <w:t>http://suave.io/paket.html</w:t>
-              </w:r>
-            </w:hyperlink>
-          </w:p>
-          <w:p>
-            <w:pPr>
-              <w:rPr>
-                <w:rFonts w:asciiTheme="minorHAnsi" w:hAnsiTheme="minorHAnsi"/>
-                <w:lang w:val="en-US"/>
-              </w:rPr>
-            </w:pPr>
-          </w:p>
-        </w:tc>
-        <w:tc>
-          <w:tcPr>
-            <w:tcW w:w="993" w:type="dxa"/>
-          </w:tcPr>
-          <w:p>
-            <w:pPr>
-              <w:rPr>
-                <w:rFonts w:asciiTheme="minorHAnsi" w:hAnsiTheme="minorHAnsi"/>
-                <w:lang w:val="en-US"/>
-              </w:rPr>
-            </w:pPr>
-            <w:r>
-              <w:rPr>
-                <w:rFonts w:asciiTheme="minorHAnsi" w:hAnsiTheme="minorHAnsi"/>
-                <w:lang w:val="en-US"/>
-              </w:rPr>
-              <w:t>5</w:t>
-            </w:r>
-            <w:r>
-              <w:rPr>
-                <w:rFonts w:asciiTheme="minorHAnsi" w:hAnsiTheme="minorHAnsi"/>
-                <w:lang w:val="en-US"/>
-              </w:rPr>
-              <w:t xml:space="preserve"> </w:t>
-            </w:r>
-            <w:proofErr w:type="spellStart"/>
-            <w:r>
-              <w:rPr>
-                <w:rFonts w:asciiTheme="minorHAnsi" w:hAnsiTheme="minorHAnsi"/>
-                <w:lang w:val="en-US"/>
-              </w:rPr>
-              <w:t>uur</w:t>
-            </w:r>
-            <w:proofErr w:type="spellEnd"/>
-          </w:p>
-        </w:tc>
-        <w:tc>
-          <w:tcPr>
-            <w:tcW w:w="1270" w:type="dxa"/>
-          </w:tcPr>
-          <w:p>
-            <w:pPr>
-              <w:rPr>
-                <w:rFonts w:asciiTheme="minorHAnsi" w:hAnsiTheme="minorHAnsi"/>
-                <w:lang w:val="en-US"/>
-              </w:rPr>
-            </w:pPr>
-            <w:r>
-              <w:rPr>
-                <w:rFonts w:asciiTheme="minorHAnsi" w:hAnsiTheme="minorHAnsi"/>
-                <w:lang w:val="en-US"/>
+              </w:rPr>
+            </w:pPr>
+            <w:r>
+              <w:rPr>
+                <w:rFonts w:asciiTheme="minorHAnsi" w:hAnsiTheme="minorHAnsi"/>
               </w:rPr>
               <w:t>13-9-2015</w:t>
             </w:r>
@@ -2000,7 +2303,6 @@
       <w:pPr>
         <w:rPr>
           <w:rFonts w:asciiTheme="minorHAnsi" w:hAnsiTheme="minorHAnsi"/>
-          <w:lang w:val="en-US"/>
         </w:rPr>
       </w:pPr>
     </w:p>
@@ -2008,7 +2310,27 @@
       <w:pPr>
         <w:rPr>
           <w:rFonts w:asciiTheme="minorHAnsi" w:hAnsiTheme="minorHAnsi"/>
-          <w:lang w:val="en-US"/>
+        </w:rPr>
+      </w:pPr>
+    </w:p>
+    <w:p>
+      <w:pPr>
+        <w:rPr>
+          <w:rFonts w:asciiTheme="minorHAnsi" w:hAnsiTheme="minorHAnsi"/>
+        </w:rPr>
+      </w:pPr>
+    </w:p>
+    <w:p>
+      <w:pPr>
+        <w:rPr>
+          <w:rFonts w:asciiTheme="minorHAnsi" w:hAnsiTheme="minorHAnsi"/>
+        </w:rPr>
+      </w:pPr>
+    </w:p>
+    <w:p>
+      <w:pPr>
+        <w:rPr>
+          <w:rFonts w:asciiTheme="minorHAnsi" w:hAnsiTheme="minorHAnsi"/>
         </w:rPr>
       </w:pPr>
     </w:p>
@@ -2019,619 +2341,8 @@
           <w:rFonts w:asciiTheme="minorHAnsi" w:hAnsiTheme="minorHAnsi"/>
         </w:rPr>
       </w:pPr>
-      <w:bookmarkStart w:id="4" w:name="_Toc430588206"/>
-      <w:r>
-        <w:rPr>
-          <w:rFonts w:asciiTheme="minorHAnsi" w:hAnsiTheme="minorHAnsi"/>
-        </w:rPr>
-        <w:t>Week 1</w:t>
-      </w:r>
-      <w:r>
-        <w:rPr>
-          <w:rFonts w:asciiTheme="minorHAnsi" w:hAnsiTheme="minorHAnsi"/>
-        </w:rPr>
-        <w:t xml:space="preserve"> – S. Prins</w:t>
-      </w:r>
-      <w:bookmarkEnd w:id="4"/>
-    </w:p>
-    <w:tbl>
-      <w:tblPr>
-        <w:tblStyle w:val="Tabelraster"/>
-        <w:tblW w:w="0" w:type="auto"/>
-        <w:tblLook w:val="04A0" w:firstRow="1" w:lastRow="0" w:firstColumn="1" w:lastColumn="0" w:noHBand="0" w:noVBand="1"/>
-      </w:tblPr>
-      <w:tblGrid>
-        <w:gridCol w:w="6799"/>
-        <w:gridCol w:w="993"/>
-        <w:gridCol w:w="1270"/>
-      </w:tblGrid>
-      <w:tr>
-        <w:tc>
-          <w:tcPr>
-            <w:tcW w:w="9062" w:type="dxa"/>
-            <w:gridSpan w:val="3"/>
-          </w:tcPr>
-          <w:p>
-            <w:pPr>
-              <w:rPr>
-                <w:rFonts w:asciiTheme="minorHAnsi" w:hAnsiTheme="minorHAnsi"/>
-              </w:rPr>
-            </w:pPr>
-            <w:r>
-              <w:rPr>
-                <w:rFonts w:asciiTheme="minorHAnsi" w:hAnsiTheme="minorHAnsi"/>
-              </w:rPr>
-              <w:t>Naam: S. van Staden</w:t>
-            </w:r>
-          </w:p>
-        </w:tc>
-      </w:tr>
-      <w:tr>
-        <w:tc>
-          <w:tcPr>
-            <w:tcW w:w="6799" w:type="dxa"/>
-          </w:tcPr>
-          <w:p>
-            <w:pPr>
-              <w:rPr>
-                <w:rFonts w:asciiTheme="minorHAnsi" w:hAnsiTheme="minorHAnsi"/>
-              </w:rPr>
-            </w:pPr>
-            <w:r>
-              <w:rPr>
-                <w:rFonts w:asciiTheme="minorHAnsi" w:hAnsiTheme="minorHAnsi"/>
-              </w:rPr>
-              <w:t>Omschrijving</w:t>
-            </w:r>
-          </w:p>
-        </w:tc>
-        <w:tc>
-          <w:tcPr>
-            <w:tcW w:w="993" w:type="dxa"/>
-          </w:tcPr>
-          <w:p>
-            <w:pPr>
-              <w:rPr>
-                <w:rFonts w:asciiTheme="minorHAnsi" w:hAnsiTheme="minorHAnsi"/>
-              </w:rPr>
-            </w:pPr>
-            <w:r>
-              <w:rPr>
-                <w:rFonts w:asciiTheme="minorHAnsi" w:hAnsiTheme="minorHAnsi"/>
-              </w:rPr>
-              <w:t>tijd</w:t>
-            </w:r>
-          </w:p>
-        </w:tc>
-        <w:tc>
-          <w:tcPr>
-            <w:tcW w:w="1270" w:type="dxa"/>
-          </w:tcPr>
-          <w:p>
-            <w:pPr>
-              <w:rPr>
-                <w:rFonts w:asciiTheme="minorHAnsi" w:hAnsiTheme="minorHAnsi"/>
-              </w:rPr>
-            </w:pPr>
-            <w:r>
-              <w:rPr>
-                <w:rFonts w:asciiTheme="minorHAnsi" w:hAnsiTheme="minorHAnsi"/>
-              </w:rPr>
-              <w:t>Datum</w:t>
-            </w:r>
-          </w:p>
-        </w:tc>
-      </w:tr>
-      <w:tr>
-        <w:tc>
-          <w:tcPr>
-            <w:tcW w:w="6799" w:type="dxa"/>
-          </w:tcPr>
-          <w:p>
-            <w:pPr>
-              <w:rPr>
-                <w:rFonts w:asciiTheme="minorHAnsi" w:hAnsiTheme="minorHAnsi"/>
-              </w:rPr>
-            </w:pPr>
-            <w:r>
-              <w:rPr>
-                <w:rFonts w:asciiTheme="minorHAnsi" w:hAnsiTheme="minorHAnsi"/>
-              </w:rPr>
-              <w:t>Vaste contacturen - Les</w:t>
-            </w:r>
-          </w:p>
-        </w:tc>
-        <w:tc>
-          <w:tcPr>
-            <w:tcW w:w="993" w:type="dxa"/>
-          </w:tcPr>
-          <w:p>
-            <w:pPr>
-              <w:rPr>
-                <w:rFonts w:asciiTheme="minorHAnsi" w:hAnsiTheme="minorHAnsi"/>
-              </w:rPr>
-            </w:pPr>
-            <w:r>
-              <w:rPr>
-                <w:rFonts w:asciiTheme="minorHAnsi" w:hAnsiTheme="minorHAnsi"/>
-              </w:rPr>
-              <w:t>7 uur</w:t>
-            </w:r>
-          </w:p>
-        </w:tc>
-        <w:tc>
-          <w:tcPr>
-            <w:tcW w:w="1270" w:type="dxa"/>
-          </w:tcPr>
-          <w:p>
-            <w:pPr>
-              <w:rPr>
-                <w:rFonts w:asciiTheme="minorHAnsi" w:hAnsiTheme="minorHAnsi"/>
-              </w:rPr>
-            </w:pPr>
-            <w:r>
-              <w:rPr>
-                <w:rFonts w:asciiTheme="minorHAnsi" w:hAnsiTheme="minorHAnsi"/>
-              </w:rPr>
-              <w:t>7-9-2015</w:t>
-            </w:r>
-          </w:p>
-        </w:tc>
-      </w:tr>
-      <w:tr>
-        <w:tc>
-          <w:tcPr>
-            <w:tcW w:w="6799" w:type="dxa"/>
-          </w:tcPr>
-          <w:p>
-            <w:pPr>
-              <w:rPr>
-                <w:rFonts w:asciiTheme="minorHAnsi" w:hAnsiTheme="minorHAnsi"/>
-                <w:lang w:val="en-US"/>
-              </w:rPr>
-            </w:pPr>
-            <w:r>
-              <w:rPr>
-                <w:rFonts w:asciiTheme="minorHAnsi" w:hAnsiTheme="minorHAnsi"/>
-                <w:lang w:val="en-US"/>
-              </w:rPr>
-              <w:t>Skype call project</w:t>
-            </w:r>
-          </w:p>
-        </w:tc>
-        <w:tc>
-          <w:tcPr>
-            <w:tcW w:w="993" w:type="dxa"/>
-          </w:tcPr>
-          <w:p>
-            <w:pPr>
-              <w:rPr>
-                <w:rFonts w:asciiTheme="minorHAnsi" w:hAnsiTheme="minorHAnsi"/>
-                <w:lang w:val="en-US"/>
-              </w:rPr>
-            </w:pPr>
-            <w:r>
-              <w:rPr>
-                <w:rFonts w:asciiTheme="minorHAnsi" w:hAnsiTheme="minorHAnsi"/>
-                <w:lang w:val="en-US"/>
-              </w:rPr>
-              <w:t>2</w:t>
-            </w:r>
-            <w:r>
-              <w:rPr>
-                <w:rFonts w:asciiTheme="minorHAnsi" w:hAnsiTheme="minorHAnsi"/>
-                <w:lang w:val="en-US"/>
-              </w:rPr>
-              <w:t xml:space="preserve"> </w:t>
-            </w:r>
-            <w:proofErr w:type="spellStart"/>
-            <w:r>
-              <w:rPr>
-                <w:rFonts w:asciiTheme="minorHAnsi" w:hAnsiTheme="minorHAnsi"/>
-                <w:lang w:val="en-US"/>
-              </w:rPr>
-              <w:t>uur</w:t>
-            </w:r>
-            <w:proofErr w:type="spellEnd"/>
-          </w:p>
-        </w:tc>
-        <w:tc>
-          <w:tcPr>
-            <w:tcW w:w="1270" w:type="dxa"/>
-          </w:tcPr>
-          <w:p>
-            <w:pPr>
-              <w:rPr>
-                <w:rFonts w:asciiTheme="minorHAnsi" w:hAnsiTheme="minorHAnsi"/>
-                <w:lang w:val="en-US"/>
-              </w:rPr>
-            </w:pPr>
-            <w:r>
-              <w:rPr>
-                <w:rFonts w:asciiTheme="minorHAnsi" w:hAnsiTheme="minorHAnsi"/>
-                <w:lang w:val="en-US"/>
-              </w:rPr>
-              <w:t>9-9-2015</w:t>
-            </w:r>
-          </w:p>
-        </w:tc>
-      </w:tr>
-      <w:tr>
-        <w:tc>
-          <w:tcPr>
-            <w:tcW w:w="6799" w:type="dxa"/>
-          </w:tcPr>
-          <w:p>
-            <w:pPr>
-              <w:rPr>
-                <w:rFonts w:asciiTheme="minorHAnsi" w:hAnsiTheme="minorHAnsi"/>
-              </w:rPr>
-            </w:pPr>
-            <w:r>
-              <w:rPr>
-                <w:rFonts w:asciiTheme="minorHAnsi" w:hAnsiTheme="minorHAnsi"/>
-              </w:rPr>
-              <w:t>Visual Studio installeren</w:t>
-            </w:r>
-          </w:p>
-        </w:tc>
-        <w:tc>
-          <w:tcPr>
-            <w:tcW w:w="993" w:type="dxa"/>
-          </w:tcPr>
-          <w:p>
-            <w:pPr>
-              <w:rPr>
-                <w:rFonts w:asciiTheme="minorHAnsi" w:hAnsiTheme="minorHAnsi"/>
-                <w:lang w:val="en-US"/>
-              </w:rPr>
-            </w:pPr>
-            <w:r>
-              <w:rPr>
-                <w:rFonts w:asciiTheme="minorHAnsi" w:hAnsiTheme="minorHAnsi"/>
-                <w:lang w:val="en-US"/>
-              </w:rPr>
-              <w:t>2</w:t>
-            </w:r>
-            <w:r>
-              <w:rPr>
-                <w:rFonts w:asciiTheme="minorHAnsi" w:hAnsiTheme="minorHAnsi"/>
-                <w:lang w:val="en-US"/>
-              </w:rPr>
-              <w:t xml:space="preserve"> </w:t>
-            </w:r>
-            <w:proofErr w:type="spellStart"/>
-            <w:r>
-              <w:rPr>
-                <w:rFonts w:asciiTheme="minorHAnsi" w:hAnsiTheme="minorHAnsi"/>
-                <w:lang w:val="en-US"/>
-              </w:rPr>
-              <w:t>uur</w:t>
-            </w:r>
-            <w:proofErr w:type="spellEnd"/>
-          </w:p>
-        </w:tc>
-        <w:tc>
-          <w:tcPr>
-            <w:tcW w:w="1270" w:type="dxa"/>
-          </w:tcPr>
-          <w:p>
-            <w:pPr>
-              <w:rPr>
-                <w:rFonts w:asciiTheme="minorHAnsi" w:hAnsiTheme="minorHAnsi"/>
-                <w:lang w:val="en-US"/>
-              </w:rPr>
-            </w:pPr>
-            <w:r>
-              <w:rPr>
-                <w:rFonts w:asciiTheme="minorHAnsi" w:hAnsiTheme="minorHAnsi"/>
-                <w:lang w:val="en-US"/>
-              </w:rPr>
-              <w:t>12</w:t>
-            </w:r>
-            <w:r>
-              <w:rPr>
-                <w:rFonts w:asciiTheme="minorHAnsi" w:hAnsiTheme="minorHAnsi"/>
-                <w:lang w:val="en-US"/>
-              </w:rPr>
-              <w:t>-9-2015</w:t>
-            </w:r>
-          </w:p>
-        </w:tc>
-      </w:tr>
-      <w:tr>
-        <w:tc>
-          <w:tcPr>
-            <w:tcW w:w="6799" w:type="dxa"/>
-          </w:tcPr>
-          <w:p>
-            <w:pPr>
-              <w:rPr>
-                <w:rFonts w:asciiTheme="minorHAnsi" w:hAnsiTheme="minorHAnsi"/>
-              </w:rPr>
-            </w:pPr>
-            <w:r>
-              <w:rPr>
-                <w:rFonts w:asciiTheme="minorHAnsi" w:hAnsiTheme="minorHAnsi"/>
-              </w:rPr>
-              <w:t>F# project werkend krijgen in Visual Studio</w:t>
-            </w:r>
-          </w:p>
-        </w:tc>
-        <w:tc>
-          <w:tcPr>
-            <w:tcW w:w="993" w:type="dxa"/>
-          </w:tcPr>
-          <w:p>
-            <w:pPr>
-              <w:rPr>
-                <w:rFonts w:asciiTheme="minorHAnsi" w:hAnsiTheme="minorHAnsi"/>
-              </w:rPr>
-            </w:pPr>
-            <w:r>
-              <w:rPr>
-                <w:rFonts w:asciiTheme="minorHAnsi" w:hAnsiTheme="minorHAnsi"/>
-              </w:rPr>
-              <w:t>1 uur</w:t>
-            </w:r>
-          </w:p>
-        </w:tc>
-        <w:tc>
-          <w:tcPr>
-            <w:tcW w:w="1270" w:type="dxa"/>
-          </w:tcPr>
-          <w:p>
-            <w:pPr>
-              <w:rPr>
-                <w:rFonts w:asciiTheme="minorHAnsi" w:hAnsiTheme="minorHAnsi"/>
-              </w:rPr>
-            </w:pPr>
-            <w:r>
-              <w:rPr>
-                <w:rFonts w:asciiTheme="minorHAnsi" w:hAnsiTheme="minorHAnsi"/>
-              </w:rPr>
-              <w:t>12-9-2015</w:t>
-            </w:r>
-          </w:p>
-        </w:tc>
-      </w:tr>
-      <w:tr>
-        <w:tc>
-          <w:tcPr>
-            <w:tcW w:w="6799" w:type="dxa"/>
-          </w:tcPr>
-          <w:p>
-            <w:pPr>
-              <w:rPr>
-                <w:rFonts w:asciiTheme="minorHAnsi" w:hAnsiTheme="minorHAnsi"/>
-              </w:rPr>
-            </w:pPr>
-            <w:proofErr w:type="spellStart"/>
-            <w:r>
-              <w:rPr>
-                <w:rFonts w:asciiTheme="minorHAnsi" w:hAnsiTheme="minorHAnsi"/>
-              </w:rPr>
-              <w:t>Chapter</w:t>
-            </w:r>
-            <w:proofErr w:type="spellEnd"/>
-            <w:r>
-              <w:rPr>
-                <w:rFonts w:asciiTheme="minorHAnsi" w:hAnsiTheme="minorHAnsi"/>
-              </w:rPr>
-              <w:t xml:space="preserve"> 1 doorlezen &amp; kijken naar code</w:t>
-            </w:r>
-          </w:p>
-        </w:tc>
-        <w:tc>
-          <w:tcPr>
-            <w:tcW w:w="993" w:type="dxa"/>
-          </w:tcPr>
-          <w:p>
-            <w:pPr>
-              <w:rPr>
-                <w:rFonts w:asciiTheme="minorHAnsi" w:hAnsiTheme="minorHAnsi"/>
-              </w:rPr>
-            </w:pPr>
-            <w:r>
-              <w:rPr>
-                <w:rFonts w:asciiTheme="minorHAnsi" w:hAnsiTheme="minorHAnsi"/>
-              </w:rPr>
-              <w:t>2 uur</w:t>
-            </w:r>
-          </w:p>
-        </w:tc>
-        <w:tc>
-          <w:tcPr>
-            <w:tcW w:w="1270" w:type="dxa"/>
-          </w:tcPr>
-          <w:p>
-            <w:pPr>
-              <w:rPr>
-                <w:rFonts w:asciiTheme="minorHAnsi" w:hAnsiTheme="minorHAnsi"/>
-              </w:rPr>
-            </w:pPr>
-            <w:r>
-              <w:rPr>
-                <w:rFonts w:asciiTheme="minorHAnsi" w:hAnsiTheme="minorHAnsi"/>
-              </w:rPr>
-              <w:t>12-9-2015</w:t>
-            </w:r>
-          </w:p>
-        </w:tc>
-      </w:tr>
-      <w:tr>
-        <w:tc>
-          <w:tcPr>
-            <w:tcW w:w="6799" w:type="dxa"/>
-          </w:tcPr>
-          <w:p>
-            <w:pPr>
-              <w:rPr>
-                <w:rFonts w:asciiTheme="minorHAnsi" w:hAnsiTheme="minorHAnsi"/>
-              </w:rPr>
-            </w:pPr>
-            <w:proofErr w:type="spellStart"/>
-            <w:r>
-              <w:rPr>
-                <w:rFonts w:asciiTheme="minorHAnsi" w:hAnsiTheme="minorHAnsi"/>
-              </w:rPr>
-              <w:t>Chapter</w:t>
-            </w:r>
-            <w:proofErr w:type="spellEnd"/>
-            <w:r>
-              <w:rPr>
-                <w:rFonts w:asciiTheme="minorHAnsi" w:hAnsiTheme="minorHAnsi"/>
-              </w:rPr>
-              <w:t xml:space="preserve"> 2 doorlezen &amp; kijken naar code</w:t>
-            </w:r>
-          </w:p>
-        </w:tc>
-        <w:tc>
-          <w:tcPr>
-            <w:tcW w:w="993" w:type="dxa"/>
-          </w:tcPr>
-          <w:p>
-            <w:pPr>
-              <w:rPr>
-                <w:rFonts w:asciiTheme="minorHAnsi" w:hAnsiTheme="minorHAnsi"/>
-              </w:rPr>
-            </w:pPr>
-            <w:r>
-              <w:rPr>
-                <w:rFonts w:asciiTheme="minorHAnsi" w:hAnsiTheme="minorHAnsi"/>
-              </w:rPr>
-              <w:t>2 uur</w:t>
-            </w:r>
-          </w:p>
-        </w:tc>
-        <w:tc>
-          <w:tcPr>
-            <w:tcW w:w="1270" w:type="dxa"/>
-          </w:tcPr>
-          <w:p>
-            <w:pPr>
-              <w:rPr>
-                <w:rFonts w:asciiTheme="minorHAnsi" w:hAnsiTheme="minorHAnsi"/>
-              </w:rPr>
-            </w:pPr>
-            <w:r>
-              <w:rPr>
-                <w:rFonts w:asciiTheme="minorHAnsi" w:hAnsiTheme="minorHAnsi"/>
-              </w:rPr>
-              <w:t>13-9-2015</w:t>
-            </w:r>
-          </w:p>
-        </w:tc>
-      </w:tr>
-      <w:tr>
-        <w:tc>
-          <w:tcPr>
-            <w:tcW w:w="6799" w:type="dxa"/>
-          </w:tcPr>
-          <w:p>
-            <w:pPr>
-              <w:rPr>
-                <w:rFonts w:asciiTheme="minorHAnsi" w:hAnsiTheme="minorHAnsi"/>
-              </w:rPr>
-            </w:pPr>
-            <w:proofErr w:type="spellStart"/>
-            <w:r>
-              <w:rPr>
-                <w:rFonts w:asciiTheme="minorHAnsi" w:hAnsiTheme="minorHAnsi"/>
-              </w:rPr>
-              <w:t>Chapter</w:t>
-            </w:r>
-            <w:proofErr w:type="spellEnd"/>
-            <w:r>
-              <w:rPr>
-                <w:rFonts w:asciiTheme="minorHAnsi" w:hAnsiTheme="minorHAnsi"/>
-              </w:rPr>
-              <w:t xml:space="preserve"> 1 &amp; 2 code wijzigen </w:t>
-            </w:r>
-          </w:p>
-        </w:tc>
-        <w:tc>
-          <w:tcPr>
-            <w:tcW w:w="993" w:type="dxa"/>
-          </w:tcPr>
-          <w:p>
-            <w:pPr>
-              <w:rPr>
-                <w:rFonts w:asciiTheme="minorHAnsi" w:hAnsiTheme="minorHAnsi"/>
-              </w:rPr>
-            </w:pPr>
-            <w:r>
-              <w:rPr>
-                <w:rFonts w:asciiTheme="minorHAnsi" w:hAnsiTheme="minorHAnsi"/>
-              </w:rPr>
-              <w:t>1 uur</w:t>
-            </w:r>
-          </w:p>
-        </w:tc>
-        <w:tc>
-          <w:tcPr>
-            <w:tcW w:w="1270" w:type="dxa"/>
-          </w:tcPr>
-          <w:p>
-            <w:pPr>
-              <w:rPr>
-                <w:rFonts w:asciiTheme="minorHAnsi" w:hAnsiTheme="minorHAnsi"/>
-              </w:rPr>
-            </w:pPr>
-            <w:r>
-              <w:rPr>
-                <w:rFonts w:asciiTheme="minorHAnsi" w:hAnsiTheme="minorHAnsi"/>
-              </w:rPr>
-              <w:t>13-9-2015</w:t>
-            </w:r>
-          </w:p>
-        </w:tc>
-      </w:tr>
-    </w:tbl>
-    <w:p>
-      <w:pPr>
-        <w:rPr>
-          <w:rFonts w:asciiTheme="minorHAnsi" w:hAnsiTheme="minorHAnsi"/>
-        </w:rPr>
-      </w:pPr>
-    </w:p>
-    <w:p>
-      <w:pPr>
-        <w:rPr>
-          <w:rFonts w:asciiTheme="minorHAnsi" w:hAnsiTheme="minorHAnsi"/>
-        </w:rPr>
-      </w:pPr>
-    </w:p>
-    <w:p>
-      <w:pPr>
-        <w:rPr>
-          <w:rFonts w:asciiTheme="minorHAnsi" w:hAnsiTheme="minorHAnsi"/>
-        </w:rPr>
-      </w:pPr>
-    </w:p>
-    <w:p>
-      <w:pPr>
-        <w:rPr>
-          <w:rFonts w:asciiTheme="minorHAnsi" w:hAnsiTheme="minorHAnsi"/>
-        </w:rPr>
-      </w:pPr>
-    </w:p>
-    <w:p>
-      <w:pPr>
-        <w:rPr>
-          <w:rFonts w:asciiTheme="minorHAnsi" w:hAnsiTheme="minorHAnsi"/>
-        </w:rPr>
-      </w:pPr>
-    </w:p>
-    <w:p>
-      <w:pPr>
-        <w:pStyle w:val="Kop2"/>
-        <w:rPr>
-          <w:rFonts w:asciiTheme="minorHAnsi" w:hAnsiTheme="minorHAnsi"/>
-        </w:rPr>
-      </w:pPr>
-      <w:bookmarkStart w:id="5" w:name="_Toc430250819"/>
-      <w:bookmarkStart w:id="6" w:name="_Toc430588207"/>
+      <w:bookmarkStart w:id="4" w:name="_Toc430250819"/>
+      <w:bookmarkStart w:id="5" w:name="_Toc430588207"/>
       <w:r>
         <w:rPr>
           <w:rFonts w:asciiTheme="minorHAnsi" w:hAnsiTheme="minorHAnsi"/>
@@ -2639,8 +2350,8 @@
         <w:lastRenderedPageBreak/>
         <w:t>Week 2 – S. van Staden</w:t>
       </w:r>
+      <w:bookmarkEnd w:id="4"/>
       <w:bookmarkEnd w:id="5"/>
-      <w:bookmarkEnd w:id="6"/>
     </w:p>
     <w:tbl>
       <w:tblPr>
@@ -2814,21 +2525,7 @@
               <w:rPr>
                 <w:rFonts w:asciiTheme="minorHAnsi" w:hAnsiTheme="minorHAnsi"/>
               </w:rPr>
-              <w:t xml:space="preserve">AES </w:t>
-            </w:r>
-            <w:proofErr w:type="spellStart"/>
-            <w:r>
-              <w:rPr>
-                <w:rFonts w:asciiTheme="minorHAnsi" w:hAnsiTheme="minorHAnsi"/>
-              </w:rPr>
-              <w:t>dEncrypt</w:t>
-            </w:r>
-            <w:proofErr w:type="spellEnd"/>
-            <w:r>
-              <w:rPr>
-                <w:rFonts w:asciiTheme="minorHAnsi" w:hAnsiTheme="minorHAnsi"/>
-              </w:rPr>
-              <w:t xml:space="preserve">  in F#</w:t>
+              <w:t>AES dEncrypt  in F#</w:t>
             </w:r>
           </w:p>
           <w:p>
@@ -2968,30 +2665,8 @@
               <w:rPr>
                 <w:rFonts w:asciiTheme="minorHAnsi" w:hAnsiTheme="minorHAnsi"/>
               </w:rPr>
-              <w:t xml:space="preserve">AES </w:t>
-            </w:r>
-            <w:proofErr w:type="spellStart"/>
-            <w:r>
-              <w:rPr>
-                <w:rFonts w:asciiTheme="minorHAnsi" w:hAnsiTheme="minorHAnsi"/>
-              </w:rPr>
-              <w:t>dEncrypt</w:t>
-            </w:r>
-            <w:proofErr w:type="spellEnd"/>
-            <w:r>
-              <w:rPr>
-                <w:rFonts w:asciiTheme="minorHAnsi" w:hAnsiTheme="minorHAnsi"/>
-              </w:rPr>
-              <w:t xml:space="preserve">  in F# verder maken, </w:t>
-            </w:r>
-            <w:proofErr w:type="spellStart"/>
-            <w:r>
-              <w:rPr>
-                <w:rFonts w:asciiTheme="minorHAnsi" w:hAnsiTheme="minorHAnsi"/>
-              </w:rPr>
-              <w:t>Cryptocat</w:t>
-            </w:r>
-            <w:proofErr w:type="spellEnd"/>
+              <w:t>AES dEncrypt  in F# verder maken, Cryptocat</w:t>
+            </w:r>
             <w:r>
               <w:rPr>
                 <w:rFonts w:asciiTheme="minorHAnsi" w:hAnsiTheme="minorHAnsi"/>
@@ -3078,43 +2753,7 @@
                 <w:color w:val="222222"/>
                 <w:lang w:val="en-US"/>
               </w:rPr>
-              <w:t xml:space="preserve">, Na </w:t>
-            </w:r>
-            <w:proofErr w:type="spellStart"/>
-            <w:r>
-              <w:rPr>
-                <w:rFonts w:asciiTheme="minorHAnsi" w:hAnsiTheme="minorHAnsi" w:cs="Arial"/>
-                <w:color w:val="222222"/>
-                <w:lang w:val="en-US"/>
-              </w:rPr>
-              <w:t>onderzoek</w:t>
-            </w:r>
-            <w:proofErr w:type="spellEnd"/>
-            <w:r>
-              <w:rPr>
-                <w:rFonts w:asciiTheme="minorHAnsi" w:hAnsiTheme="minorHAnsi" w:cs="Arial"/>
-                <w:color w:val="222222"/>
-                <w:lang w:val="en-US"/>
-              </w:rPr>
-              <w:t xml:space="preserve"> is </w:t>
-            </w:r>
-            <w:proofErr w:type="spellStart"/>
-            <w:r>
-              <w:rPr>
-                <w:rFonts w:asciiTheme="minorHAnsi" w:hAnsiTheme="minorHAnsi" w:cs="Arial"/>
-                <w:color w:val="222222"/>
-                <w:lang w:val="en-US"/>
-              </w:rPr>
-              <w:t>eigenlijk</w:t>
-            </w:r>
-            <w:proofErr w:type="spellEnd"/>
-            <w:r>
-              <w:rPr>
-                <w:rFonts w:asciiTheme="minorHAnsi" w:hAnsiTheme="minorHAnsi" w:cs="Arial"/>
-                <w:color w:val="222222"/>
-                <w:lang w:val="en-US"/>
-              </w:rPr>
-              <w:t xml:space="preserve"> PBKDF2</w:t>
+              <w:t>, Na onderzoek is eigenlijk PBKDF2</w:t>
             </w:r>
           </w:p>
           <w:p>
@@ -3199,23 +2838,7 @@
                 <w:rFonts w:asciiTheme="minorHAnsi" w:hAnsiTheme="minorHAnsi" w:cs="Arial"/>
                 <w:color w:val="222222"/>
               </w:rPr>
-              <w:t xml:space="preserve"> voor </w:t>
-            </w:r>
-            <w:proofErr w:type="spellStart"/>
-            <w:r>
-              <w:rPr>
-                <w:rFonts w:asciiTheme="minorHAnsi" w:hAnsiTheme="minorHAnsi" w:cs="Arial"/>
-                <w:color w:val="222222"/>
-              </w:rPr>
-              <w:t>Beast</w:t>
-            </w:r>
-            <w:proofErr w:type="spellEnd"/>
-            <w:r>
-              <w:rPr>
-                <w:rFonts w:asciiTheme="minorHAnsi" w:hAnsiTheme="minorHAnsi" w:cs="Arial"/>
-                <w:color w:val="222222"/>
-              </w:rPr>
-              <w:t xml:space="preserve"> attack</w:t>
+              <w:t xml:space="preserve"> voor Beast attack</w:t>
             </w:r>
           </w:p>
           <w:p>
@@ -3325,23 +2948,7 @@
                 <w:rFonts w:asciiTheme="minorHAnsi" w:hAnsiTheme="minorHAnsi"/>
                 <w:lang w:val="en-US"/>
               </w:rPr>
-              <w:t xml:space="preserve">Skype call </w:t>
-            </w:r>
-            <w:proofErr w:type="spellStart"/>
-            <w:r>
-              <w:rPr>
-                <w:rFonts w:asciiTheme="minorHAnsi" w:hAnsiTheme="minorHAnsi"/>
-                <w:lang w:val="en-US"/>
-              </w:rPr>
-              <w:t>en</w:t>
-            </w:r>
-            <w:proofErr w:type="spellEnd"/>
-            <w:r>
-              <w:rPr>
-                <w:rFonts w:asciiTheme="minorHAnsi" w:hAnsiTheme="minorHAnsi"/>
-                <w:lang w:val="en-US"/>
-              </w:rPr>
-              <w:t xml:space="preserve"> test Suave</w:t>
+              <w:t>Skype call en test Suave</w:t>
             </w:r>
           </w:p>
           <w:p>
@@ -3433,21 +3040,7 @@
               <w:rPr>
                 <w:rFonts w:asciiTheme="minorHAnsi" w:hAnsiTheme="minorHAnsi"/>
               </w:rPr>
-              <w:t xml:space="preserve"> </w:t>
-            </w:r>
-            <w:proofErr w:type="spellStart"/>
-            <w:r>
-              <w:rPr>
-                <w:rFonts w:asciiTheme="minorHAnsi" w:hAnsiTheme="minorHAnsi"/>
-              </w:rPr>
-              <w:t>visual</w:t>
-            </w:r>
-            <w:proofErr w:type="spellEnd"/>
-            <w:r>
-              <w:rPr>
-                <w:rFonts w:asciiTheme="minorHAnsi" w:hAnsiTheme="minorHAnsi"/>
-              </w:rPr>
-              <w:t xml:space="preserve"> studio</w:t>
+              <w:t xml:space="preserve"> visual studio</w:t>
             </w:r>
           </w:p>
           <w:p>
@@ -3472,61 +3065,27 @@
                 <w:rFonts w:asciiTheme="minorHAnsi" w:hAnsiTheme="minorHAnsi"/>
               </w:rPr>
             </w:pPr>
-            <w:proofErr w:type="spellStart"/>
-            <w:r>
-              <w:rPr>
-                <w:rFonts w:asciiTheme="minorHAnsi" w:hAnsiTheme="minorHAnsi"/>
-              </w:rPr>
-              <w:t>MySql</w:t>
-            </w:r>
-            <w:proofErr w:type="spellEnd"/>
-            <w:r>
-              <w:rPr>
-                <w:rFonts w:asciiTheme="minorHAnsi" w:hAnsiTheme="minorHAnsi"/>
-              </w:rPr>
-              <w:t xml:space="preserve"> op server maak connectie met </w:t>
-            </w:r>
-            <w:proofErr w:type="spellStart"/>
-            <w:r>
-              <w:rPr>
-                <w:rFonts w:asciiTheme="minorHAnsi" w:hAnsiTheme="minorHAnsi"/>
-              </w:rPr>
-              <w:t>fsharp</w:t>
-            </w:r>
-            <w:proofErr w:type="spellEnd"/>
-          </w:p>
-          <w:p>
-            <w:pPr>
-              <w:rPr>
-                <w:rFonts w:asciiTheme="minorHAnsi" w:hAnsiTheme="minorHAnsi"/>
-                <w:lang w:val="en-US"/>
-              </w:rPr>
-            </w:pPr>
-            <w:proofErr w:type="spellStart"/>
-            <w:r>
-              <w:rPr>
-                <w:rFonts w:asciiTheme="minorHAnsi" w:hAnsiTheme="minorHAnsi"/>
-                <w:lang w:val="en-US"/>
-              </w:rPr>
-              <w:t>Nuget</w:t>
-            </w:r>
-            <w:proofErr w:type="spellEnd"/>
-            <w:r>
-              <w:rPr>
-                <w:rFonts w:asciiTheme="minorHAnsi" w:hAnsiTheme="minorHAnsi"/>
-                <w:lang w:val="en-US"/>
-              </w:rPr>
-              <w:t xml:space="preserve"> </w:t>
-            </w:r>
-            <w:proofErr w:type="spellStart"/>
-            <w:r>
-              <w:rPr>
-                <w:rFonts w:asciiTheme="minorHAnsi" w:hAnsiTheme="minorHAnsi"/>
-                <w:lang w:val="en-US"/>
-              </w:rPr>
-              <w:t>MySql</w:t>
-            </w:r>
-            <w:proofErr w:type="spellEnd"/>
+            <w:r>
+              <w:rPr>
+                <w:rFonts w:asciiTheme="minorHAnsi" w:hAnsiTheme="minorHAnsi"/>
+              </w:rPr>
+              <w:t>MySql op server maak connectie met fsharp</w:t>
+            </w:r>
+          </w:p>
+          <w:p>
+            <w:pPr>
+              <w:rPr>
+                <w:rFonts w:asciiTheme="minorHAnsi" w:hAnsiTheme="minorHAnsi"/>
+                <w:lang w:val="en-US"/>
+              </w:rPr>
+            </w:pPr>
+            <w:r>
+              <w:rPr>
+                <w:rFonts w:asciiTheme="minorHAnsi" w:hAnsiTheme="minorHAnsi"/>
+                <w:lang w:val="en-US"/>
+              </w:rPr>
+              <w:t>Nuget MySql</w:t>
+            </w:r>
           </w:p>
           <w:p>
             <w:pPr>
@@ -3540,17 +3099,8 @@
                 <w:rStyle w:val="HTMLCode"/>
                 <w:lang w:val="en-US"/>
               </w:rPr>
-              <w:t xml:space="preserve">PM&gt; Install-Package </w:t>
-            </w:r>
-            <w:proofErr w:type="spellStart"/>
-            <w:r>
-              <w:rPr>
-                <w:rStyle w:val="HTMLCode"/>
-                <w:lang w:val="en-US"/>
-              </w:rPr>
-              <w:t>MySql.Data</w:t>
-            </w:r>
-            <w:proofErr w:type="spellEnd"/>
+              <w:t>PM&gt; Install-Package MySql.Data</w:t>
+            </w:r>
           </w:p>
           <w:p>
             <w:pPr>
@@ -3561,7 +3111,6 @@
                 <w:lang w:val="en-US"/>
               </w:rPr>
             </w:pPr>
-            <w:proofErr w:type="spellStart"/>
             <w:r>
               <w:rPr>
                 <w:rStyle w:val="HTMLCode"/>
@@ -3570,18 +3119,7 @@
                 <w:szCs w:val="24"/>
                 <w:lang w:val="en-US"/>
               </w:rPr>
-              <w:t>Mailboxprocessor</w:t>
-            </w:r>
-            <w:proofErr w:type="spellEnd"/>
-            <w:r>
-              <w:rPr>
-                <w:rStyle w:val="HTMLCode"/>
-                <w:rFonts w:asciiTheme="minorHAnsi" w:hAnsiTheme="minorHAnsi"/>
-                <w:sz w:val="24"/>
-                <w:szCs w:val="24"/>
-                <w:lang w:val="en-US"/>
-              </w:rPr>
-              <w:t xml:space="preserve"> </w:t>
+              <w:t xml:space="preserve">Mailboxprocessor </w:t>
             </w:r>
             <w:hyperlink r:id="rId26" w:history="1">
               <w:r>
@@ -3613,17 +3151,8 @@
                 <w:rFonts w:asciiTheme="minorHAnsi" w:hAnsiTheme="minorHAnsi"/>
                 <w:lang w:val="en-US"/>
               </w:rPr>
-              <w:t xml:space="preserve">6 </w:t>
-            </w:r>
-            <w:proofErr w:type="spellStart"/>
-            <w:r>
-              <w:rPr>
-                <w:rFonts w:asciiTheme="minorHAnsi" w:hAnsiTheme="minorHAnsi"/>
-                <w:lang w:val="en-US"/>
-              </w:rPr>
-              <w:t>uur</w:t>
-            </w:r>
-            <w:proofErr w:type="spellEnd"/>
+              <w:t>6 uur</w:t>
+            </w:r>
           </w:p>
         </w:tc>
         <w:tc>
@@ -3659,37 +3188,12 @@
                 <w:lang w:val="en-US"/>
               </w:rPr>
             </w:pPr>
-            <w:proofErr w:type="spellStart"/>
-            <w:r>
-              <w:rPr>
-                <w:rFonts w:asciiTheme="minorHAnsi" w:hAnsiTheme="minorHAnsi"/>
-                <w:lang w:val="en-US"/>
-              </w:rPr>
-              <w:t>Websockets</w:t>
-            </w:r>
-            <w:proofErr w:type="spellEnd"/>
-            <w:r>
-              <w:rPr>
-                <w:rFonts w:asciiTheme="minorHAnsi" w:hAnsiTheme="minorHAnsi"/>
-                <w:lang w:val="en-US"/>
-              </w:rPr>
-              <w:t xml:space="preserve"> </w:t>
-            </w:r>
-            <w:proofErr w:type="spellStart"/>
-            <w:r>
-              <w:rPr>
-                <w:rFonts w:asciiTheme="minorHAnsi" w:hAnsiTheme="minorHAnsi"/>
-                <w:lang w:val="en-US"/>
-              </w:rPr>
-              <w:t>en</w:t>
-            </w:r>
-            <w:proofErr w:type="spellEnd"/>
-            <w:r>
-              <w:rPr>
-                <w:rFonts w:asciiTheme="minorHAnsi" w:hAnsiTheme="minorHAnsi"/>
-                <w:lang w:val="en-US"/>
-              </w:rPr>
-              <w:t xml:space="preserve"> skype call </w:t>
+            <w:r>
+              <w:rPr>
+                <w:rFonts w:asciiTheme="minorHAnsi" w:hAnsiTheme="minorHAnsi"/>
+                <w:lang w:val="en-US"/>
+              </w:rPr>
+              <w:t xml:space="preserve">Websockets en skype call </w:t>
             </w:r>
           </w:p>
         </w:tc>
@@ -3709,17 +3213,8 @@
                 <w:rFonts w:asciiTheme="minorHAnsi" w:hAnsiTheme="minorHAnsi"/>
                 <w:lang w:val="en-US"/>
               </w:rPr>
-              <w:t xml:space="preserve">6 </w:t>
-            </w:r>
-            <w:proofErr w:type="spellStart"/>
-            <w:r>
-              <w:rPr>
-                <w:rFonts w:asciiTheme="minorHAnsi" w:hAnsiTheme="minorHAnsi"/>
-                <w:lang w:val="en-US"/>
-              </w:rPr>
-              <w:t>uur</w:t>
-            </w:r>
-            <w:proofErr w:type="spellEnd"/>
+              <w:t>6 uur</w:t>
+            </w:r>
           </w:p>
         </w:tc>
         <w:tc>
@@ -3754,33 +3249,11 @@
                 <w:rFonts w:asciiTheme="minorHAnsi" w:hAnsiTheme="minorHAnsi"/>
               </w:rPr>
             </w:pPr>
-            <w:proofErr w:type="spellStart"/>
-            <w:r>
-              <w:rPr>
-                <w:rFonts w:asciiTheme="minorHAnsi" w:hAnsiTheme="minorHAnsi"/>
-              </w:rPr>
-              <w:t>Websockets</w:t>
-            </w:r>
-            <w:proofErr w:type="spellEnd"/>
-            <w:r>
-              <w:rPr>
-                <w:rFonts w:asciiTheme="minorHAnsi" w:hAnsiTheme="minorHAnsi"/>
-              </w:rPr>
-              <w:t xml:space="preserve"> en </w:t>
-            </w:r>
-            <w:proofErr w:type="spellStart"/>
-            <w:r>
-              <w:rPr>
-                <w:rFonts w:asciiTheme="minorHAnsi" w:hAnsiTheme="minorHAnsi"/>
-              </w:rPr>
-              <w:t>unmask</w:t>
-            </w:r>
-            <w:proofErr w:type="spellEnd"/>
-            <w:r>
-              <w:rPr>
-                <w:rFonts w:asciiTheme="minorHAnsi" w:hAnsiTheme="minorHAnsi"/>
-              </w:rPr>
-              <w:t xml:space="preserve"> socket stream</w:t>
+            <w:r>
+              <w:rPr>
+                <w:rFonts w:asciiTheme="minorHAnsi" w:hAnsiTheme="minorHAnsi"/>
+              </w:rPr>
+              <w:t>Websockets en unmask socket stream</w:t>
             </w:r>
           </w:p>
           <w:p>
@@ -3816,17 +3289,569 @@
                 <w:rFonts w:asciiTheme="minorHAnsi" w:hAnsiTheme="minorHAnsi"/>
                 <w:lang w:val="en-US"/>
               </w:rPr>
-              <w:t xml:space="preserve">6 </w:t>
-            </w:r>
-            <w:proofErr w:type="spellStart"/>
-            <w:r>
-              <w:rPr>
-                <w:rFonts w:asciiTheme="minorHAnsi" w:hAnsiTheme="minorHAnsi"/>
-                <w:lang w:val="en-US"/>
-              </w:rPr>
-              <w:t>uur</w:t>
-            </w:r>
-            <w:proofErr w:type="spellEnd"/>
+              <w:t>6 uur</w:t>
+            </w:r>
+          </w:p>
+        </w:tc>
+        <w:tc>
+          <w:tcPr>
+            <w:tcW w:w="1412" w:type="dxa"/>
+          </w:tcPr>
+          <w:p>
+            <w:pPr>
+              <w:rPr>
+                <w:rFonts w:asciiTheme="minorHAnsi" w:hAnsiTheme="minorHAnsi"/>
+                <w:lang w:val="en-US"/>
+              </w:rPr>
+            </w:pPr>
+            <w:r>
+              <w:rPr>
+                <w:rFonts w:asciiTheme="minorHAnsi" w:hAnsiTheme="minorHAnsi"/>
+                <w:lang w:val="en-US"/>
+              </w:rPr>
+              <w:t>20-09-2015</w:t>
+            </w:r>
+          </w:p>
+        </w:tc>
+      </w:tr>
+    </w:tbl>
+    <w:p>
+      <w:pPr>
+        <w:rPr>
+          <w:rFonts w:asciiTheme="minorHAnsi" w:hAnsiTheme="minorHAnsi"/>
+          <w:lang w:val="en-US"/>
+        </w:rPr>
+      </w:pPr>
+    </w:p>
+    <w:p>
+      <w:pPr>
+        <w:pStyle w:val="Kop2"/>
+        <w:rPr>
+          <w:rFonts w:asciiTheme="minorHAnsi" w:hAnsiTheme="minorHAnsi"/>
+        </w:rPr>
+      </w:pPr>
+    </w:p>
+    <w:p>
+      <w:pPr>
+        <w:pStyle w:val="Kop2"/>
+        <w:rPr>
+          <w:rFonts w:asciiTheme="minorHAnsi" w:hAnsiTheme="minorHAnsi"/>
+        </w:rPr>
+      </w:pPr>
+      <w:r>
+        <w:rPr>
+          <w:rFonts w:asciiTheme="minorHAnsi" w:hAnsiTheme="minorHAnsi"/>
+        </w:rPr>
+        <w:t xml:space="preserve">Week 2 – </w:t>
+      </w:r>
+      <w:r>
+        <w:rPr>
+          <w:rFonts w:asciiTheme="minorHAnsi" w:hAnsiTheme="minorHAnsi"/>
+        </w:rPr>
+        <w:t>Sidney Prins</w:t>
+      </w:r>
+    </w:p>
+    <w:tbl>
+      <w:tblPr>
+        <w:tblStyle w:val="Tabelraster"/>
+        <w:tblW w:w="0" w:type="auto"/>
+        <w:tblLayout w:type="fixed"/>
+        <w:tblLook w:val="04A0" w:firstRow="1" w:lastRow="0" w:firstColumn="1" w:lastColumn="0" w:noHBand="0" w:noVBand="1"/>
+      </w:tblPr>
+      <w:tblGrid>
+        <w:gridCol w:w="6799"/>
+        <w:gridCol w:w="851"/>
+        <w:gridCol w:w="1412"/>
+      </w:tblGrid>
+      <w:tr>
+        <w:tc>
+          <w:tcPr>
+            <w:tcW w:w="9062" w:type="dxa"/>
+            <w:gridSpan w:val="3"/>
+          </w:tcPr>
+          <w:p>
+            <w:pPr>
+              <w:rPr>
+                <w:rFonts w:asciiTheme="minorHAnsi" w:hAnsiTheme="minorHAnsi"/>
+              </w:rPr>
+            </w:pPr>
+            <w:r>
+              <w:rPr>
+                <w:rFonts w:asciiTheme="minorHAnsi" w:hAnsiTheme="minorHAnsi"/>
+              </w:rPr>
+              <w:t xml:space="preserve">Naam: </w:t>
+            </w:r>
+            <w:r>
+              <w:rPr>
+                <w:rFonts w:asciiTheme="minorHAnsi" w:hAnsiTheme="minorHAnsi"/>
+              </w:rPr>
+              <w:t>Sidney Prins</w:t>
+            </w:r>
+          </w:p>
+        </w:tc>
+      </w:tr>
+      <w:tr>
+        <w:tc>
+          <w:tcPr>
+            <w:tcW w:w="6799" w:type="dxa"/>
+          </w:tcPr>
+          <w:p>
+            <w:pPr>
+              <w:rPr>
+                <w:rFonts w:asciiTheme="minorHAnsi" w:hAnsiTheme="minorHAnsi"/>
+              </w:rPr>
+            </w:pPr>
+            <w:r>
+              <w:rPr>
+                <w:rFonts w:asciiTheme="minorHAnsi" w:hAnsiTheme="minorHAnsi"/>
+              </w:rPr>
+              <w:t>Omschrijving</w:t>
+            </w:r>
+          </w:p>
+        </w:tc>
+        <w:tc>
+          <w:tcPr>
+            <w:tcW w:w="851" w:type="dxa"/>
+          </w:tcPr>
+          <w:p>
+            <w:pPr>
+              <w:rPr>
+                <w:rFonts w:asciiTheme="minorHAnsi" w:hAnsiTheme="minorHAnsi"/>
+              </w:rPr>
+            </w:pPr>
+            <w:r>
+              <w:rPr>
+                <w:rFonts w:asciiTheme="minorHAnsi" w:hAnsiTheme="minorHAnsi"/>
+              </w:rPr>
+              <w:t>tijd</w:t>
+            </w:r>
+          </w:p>
+        </w:tc>
+        <w:tc>
+          <w:tcPr>
+            <w:tcW w:w="1412" w:type="dxa"/>
+          </w:tcPr>
+          <w:p>
+            <w:pPr>
+              <w:rPr>
+                <w:rFonts w:asciiTheme="minorHAnsi" w:hAnsiTheme="minorHAnsi"/>
+              </w:rPr>
+            </w:pPr>
+            <w:r>
+              <w:rPr>
+                <w:rFonts w:asciiTheme="minorHAnsi" w:hAnsiTheme="minorHAnsi"/>
+              </w:rPr>
+              <w:t>Datum</w:t>
+            </w:r>
+          </w:p>
+        </w:tc>
+      </w:tr>
+      <w:tr>
+        <w:tc>
+          <w:tcPr>
+            <w:tcW w:w="6799" w:type="dxa"/>
+          </w:tcPr>
+          <w:p>
+            <w:pPr>
+              <w:rPr>
+                <w:rFonts w:asciiTheme="minorHAnsi" w:hAnsiTheme="minorHAnsi"/>
+              </w:rPr>
+            </w:pPr>
+            <w:r>
+              <w:rPr>
+                <w:rFonts w:asciiTheme="minorHAnsi" w:hAnsiTheme="minorHAnsi"/>
+              </w:rPr>
+              <w:t xml:space="preserve">Vaste contacturen – Les – server aanvragen </w:t>
+            </w:r>
+            <w:r>
+              <w:rPr>
+                <w:rFonts w:asciiTheme="minorHAnsi" w:hAnsiTheme="minorHAnsi"/>
+              </w:rPr>
+              <w:t xml:space="preserve">en </w:t>
+            </w:r>
+            <w:r>
+              <w:rPr>
+                <w:rFonts w:asciiTheme="minorHAnsi" w:hAnsiTheme="minorHAnsi"/>
+              </w:rPr>
+              <w:t>configureren</w:t>
+            </w:r>
+          </w:p>
+        </w:tc>
+        <w:tc>
+          <w:tcPr>
+            <w:tcW w:w="851" w:type="dxa"/>
+          </w:tcPr>
+          <w:p>
+            <w:pPr>
+              <w:rPr>
+                <w:rFonts w:asciiTheme="minorHAnsi" w:hAnsiTheme="minorHAnsi"/>
+              </w:rPr>
+            </w:pPr>
+            <w:r>
+              <w:rPr>
+                <w:rFonts w:asciiTheme="minorHAnsi" w:hAnsiTheme="minorHAnsi"/>
+              </w:rPr>
+              <w:t>9 uur</w:t>
+            </w:r>
+          </w:p>
+        </w:tc>
+        <w:tc>
+          <w:tcPr>
+            <w:tcW w:w="1412" w:type="dxa"/>
+          </w:tcPr>
+          <w:p>
+            <w:pPr>
+              <w:rPr>
+                <w:rFonts w:asciiTheme="minorHAnsi" w:hAnsiTheme="minorHAnsi"/>
+              </w:rPr>
+            </w:pPr>
+            <w:r>
+              <w:rPr>
+                <w:rFonts w:asciiTheme="minorHAnsi" w:hAnsiTheme="minorHAnsi"/>
+              </w:rPr>
+              <w:t>14-9-2015</w:t>
+            </w:r>
+          </w:p>
+        </w:tc>
+      </w:tr>
+      <w:tr>
+        <w:tc>
+          <w:tcPr>
+            <w:tcW w:w="6799" w:type="dxa"/>
+          </w:tcPr>
+          <w:p>
+            <w:pPr>
+              <w:rPr>
+                <w:rFonts w:asciiTheme="minorHAnsi" w:hAnsiTheme="minorHAnsi" w:cs="Arial"/>
+                <w:color w:val="002060"/>
+              </w:rPr>
+            </w:pPr>
+            <w:r>
+              <w:rPr>
+                <w:rFonts w:asciiTheme="minorHAnsi" w:hAnsiTheme="minorHAnsi" w:cs="Arial"/>
+                <w:color w:val="002060"/>
+              </w:rPr>
+              <w:t>OTR en OpenSSL uitzoeken</w:t>
+            </w:r>
+          </w:p>
+        </w:tc>
+        <w:tc>
+          <w:tcPr>
+            <w:tcW w:w="851" w:type="dxa"/>
+          </w:tcPr>
+          <w:p>
+            <w:pPr>
+              <w:rPr>
+                <w:rFonts w:asciiTheme="minorHAnsi" w:hAnsiTheme="minorHAnsi"/>
+              </w:rPr>
+            </w:pPr>
+            <w:r>
+              <w:rPr>
+                <w:rFonts w:asciiTheme="minorHAnsi" w:hAnsiTheme="minorHAnsi"/>
+              </w:rPr>
+              <w:t>2 uur</w:t>
+            </w:r>
+          </w:p>
+        </w:tc>
+        <w:tc>
+          <w:tcPr>
+            <w:tcW w:w="1412" w:type="dxa"/>
+          </w:tcPr>
+          <w:p>
+            <w:pPr>
+              <w:rPr>
+                <w:rFonts w:asciiTheme="minorHAnsi" w:hAnsiTheme="minorHAnsi"/>
+              </w:rPr>
+            </w:pPr>
+            <w:r>
+              <w:rPr>
+                <w:rFonts w:asciiTheme="minorHAnsi" w:hAnsiTheme="minorHAnsi"/>
+              </w:rPr>
+              <w:t>15</w:t>
+            </w:r>
+            <w:r>
+              <w:rPr>
+                <w:rFonts w:asciiTheme="minorHAnsi" w:hAnsiTheme="minorHAnsi"/>
+              </w:rPr>
+              <w:t>-9-2015</w:t>
+            </w:r>
+          </w:p>
+        </w:tc>
+      </w:tr>
+      <w:tr>
+        <w:tc>
+          <w:tcPr>
+            <w:tcW w:w="6799" w:type="dxa"/>
+          </w:tcPr>
+          <w:p>
+            <w:pPr>
+              <w:rPr>
+                <w:rFonts w:asciiTheme="minorHAnsi" w:hAnsiTheme="minorHAnsi" w:cs="Arial"/>
+                <w:color w:val="222222"/>
+              </w:rPr>
+            </w:pPr>
+            <w:r>
+              <w:rPr>
+                <w:rFonts w:asciiTheme="minorHAnsi" w:hAnsiTheme="minorHAnsi" w:cs="Arial"/>
+                <w:color w:val="222222"/>
+              </w:rPr>
+              <w:t xml:space="preserve">Kijken welke libraries we gebruiken </w:t>
+            </w:r>
+          </w:p>
+        </w:tc>
+        <w:tc>
+          <w:tcPr>
+            <w:tcW w:w="851" w:type="dxa"/>
+          </w:tcPr>
+          <w:p>
+            <w:pPr>
+              <w:rPr>
+                <w:rFonts w:asciiTheme="minorHAnsi" w:hAnsiTheme="minorHAnsi"/>
+                <w:lang w:val="en-US"/>
+              </w:rPr>
+            </w:pPr>
+            <w:r>
+              <w:rPr>
+                <w:rFonts w:asciiTheme="minorHAnsi" w:hAnsiTheme="minorHAnsi"/>
+                <w:lang w:val="en-US"/>
+              </w:rPr>
+              <w:t>2 uur</w:t>
+            </w:r>
+          </w:p>
+        </w:tc>
+        <w:tc>
+          <w:tcPr>
+            <w:tcW w:w="1412" w:type="dxa"/>
+          </w:tcPr>
+          <w:p>
+            <w:pPr>
+              <w:rPr>
+                <w:rFonts w:asciiTheme="minorHAnsi" w:hAnsiTheme="minorHAnsi"/>
+                <w:lang w:val="en-US"/>
+              </w:rPr>
+            </w:pPr>
+            <w:r>
+              <w:rPr>
+                <w:rFonts w:asciiTheme="minorHAnsi" w:hAnsiTheme="minorHAnsi"/>
+                <w:lang w:val="en-US"/>
+              </w:rPr>
+              <w:t>16</w:t>
+            </w:r>
+            <w:r>
+              <w:rPr>
+                <w:rFonts w:asciiTheme="minorHAnsi" w:hAnsiTheme="minorHAnsi"/>
+                <w:lang w:val="en-US"/>
+              </w:rPr>
+              <w:t>-9-2015</w:t>
+            </w:r>
+          </w:p>
+        </w:tc>
+      </w:tr>
+      <w:tr>
+        <w:tc>
+          <w:tcPr>
+            <w:tcW w:w="6799" w:type="dxa"/>
+          </w:tcPr>
+          <w:p>
+            <w:pPr>
+              <w:rPr>
+                <w:rFonts w:asciiTheme="minorHAnsi" w:hAnsiTheme="minorHAnsi"/>
+              </w:rPr>
+            </w:pPr>
+            <w:r>
+              <w:rPr>
+                <w:rFonts w:asciiTheme="minorHAnsi" w:hAnsiTheme="minorHAnsi"/>
+              </w:rPr>
+              <w:t>Met zijn tween naar document kijken</w:t>
+            </w:r>
+          </w:p>
+        </w:tc>
+        <w:tc>
+          <w:tcPr>
+            <w:tcW w:w="851" w:type="dxa"/>
+          </w:tcPr>
+          <w:p>
+            <w:pPr>
+              <w:rPr>
+                <w:rFonts w:asciiTheme="minorHAnsi" w:hAnsiTheme="minorHAnsi"/>
+              </w:rPr>
+            </w:pPr>
+            <w:r>
+              <w:rPr>
+                <w:rFonts w:asciiTheme="minorHAnsi" w:hAnsiTheme="minorHAnsi"/>
+              </w:rPr>
+              <w:t>2 uur</w:t>
+            </w:r>
+          </w:p>
+        </w:tc>
+        <w:tc>
+          <w:tcPr>
+            <w:tcW w:w="1412" w:type="dxa"/>
+          </w:tcPr>
+          <w:p>
+            <w:pPr>
+              <w:rPr>
+                <w:rFonts w:asciiTheme="minorHAnsi" w:hAnsiTheme="minorHAnsi"/>
+              </w:rPr>
+            </w:pPr>
+            <w:r>
+              <w:rPr>
+                <w:rFonts w:asciiTheme="minorHAnsi" w:hAnsiTheme="minorHAnsi"/>
+              </w:rPr>
+              <w:t>17-9-2015</w:t>
+            </w:r>
+          </w:p>
+        </w:tc>
+      </w:tr>
+      <w:tr>
+        <w:tc>
+          <w:tcPr>
+            <w:tcW w:w="6799" w:type="dxa"/>
+          </w:tcPr>
+          <w:p>
+            <w:pPr>
+              <w:rPr>
+                <w:rFonts w:ascii="Courier New" w:hAnsi="Courier New" w:cs="Courier New"/>
+                <w:sz w:val="20"/>
+                <w:szCs w:val="20"/>
+                <w:lang w:val="en-US"/>
+              </w:rPr>
+            </w:pPr>
+          </w:p>
+        </w:tc>
+        <w:tc>
+          <w:tcPr>
+            <w:tcW w:w="851" w:type="dxa"/>
+          </w:tcPr>
+          <w:p>
+            <w:pPr>
+              <w:rPr>
+                <w:rFonts w:asciiTheme="minorHAnsi" w:hAnsiTheme="minorHAnsi"/>
+                <w:lang w:val="en-US"/>
+              </w:rPr>
+            </w:pPr>
+          </w:p>
+        </w:tc>
+        <w:tc>
+          <w:tcPr>
+            <w:tcW w:w="1412" w:type="dxa"/>
+          </w:tcPr>
+          <w:p>
+            <w:pPr>
+              <w:rPr>
+                <w:rFonts w:asciiTheme="minorHAnsi" w:hAnsiTheme="minorHAnsi"/>
+                <w:lang w:val="en-US"/>
+              </w:rPr>
+            </w:pPr>
+            <w:r>
+              <w:rPr>
+                <w:rFonts w:asciiTheme="minorHAnsi" w:hAnsiTheme="minorHAnsi"/>
+                <w:lang w:val="en-US"/>
+              </w:rPr>
+              <w:t>18-9-2015</w:t>
+            </w:r>
+          </w:p>
+        </w:tc>
+      </w:tr>
+      <w:tr>
+        <w:tc>
+          <w:tcPr>
+            <w:tcW w:w="6799" w:type="dxa"/>
+          </w:tcPr>
+          <w:p>
+            <w:pPr>
+              <w:rPr>
+                <w:rFonts w:asciiTheme="minorHAnsi" w:hAnsiTheme="minorHAnsi"/>
+              </w:rPr>
+            </w:pPr>
+            <w:r>
+              <w:rPr>
+                <w:rFonts w:asciiTheme="minorHAnsi" w:hAnsiTheme="minorHAnsi"/>
+              </w:rPr>
+              <w:t>Skype call + naar code kijken</w:t>
+            </w:r>
+          </w:p>
+        </w:tc>
+        <w:tc>
+          <w:tcPr>
+            <w:tcW w:w="851" w:type="dxa"/>
+          </w:tcPr>
+          <w:p>
+            <w:pPr>
+              <w:rPr>
+                <w:rFonts w:asciiTheme="minorHAnsi" w:hAnsiTheme="minorHAnsi"/>
+                <w:lang w:val="en-US"/>
+              </w:rPr>
+            </w:pPr>
+            <w:r>
+              <w:rPr>
+                <w:rFonts w:asciiTheme="minorHAnsi" w:hAnsiTheme="minorHAnsi"/>
+                <w:lang w:val="en-US"/>
+              </w:rPr>
+              <w:t>6 uur</w:t>
+            </w:r>
+          </w:p>
+        </w:tc>
+        <w:tc>
+          <w:tcPr>
+            <w:tcW w:w="1412" w:type="dxa"/>
+          </w:tcPr>
+          <w:p>
+            <w:pPr>
+              <w:rPr>
+                <w:rFonts w:asciiTheme="minorHAnsi" w:hAnsiTheme="minorHAnsi"/>
+                <w:lang w:val="en-US"/>
+              </w:rPr>
+            </w:pPr>
+            <w:r>
+              <w:rPr>
+                <w:rFonts w:asciiTheme="minorHAnsi" w:hAnsiTheme="minorHAnsi"/>
+                <w:lang w:val="en-US"/>
+              </w:rPr>
+              <w:t>19-9-2015</w:t>
+            </w:r>
+          </w:p>
+        </w:tc>
+      </w:tr>
+      <w:tr>
+        <w:tc>
+          <w:tcPr>
+            <w:tcW w:w="6799" w:type="dxa"/>
+          </w:tcPr>
+          <w:p>
+            <w:pPr>
+              <w:rPr>
+                <w:rFonts w:asciiTheme="minorHAnsi" w:hAnsiTheme="minorHAnsi"/>
+              </w:rPr>
+            </w:pPr>
+            <w:r>
+              <w:rPr>
+                <w:rFonts w:asciiTheme="minorHAnsi" w:hAnsiTheme="minorHAnsi"/>
+              </w:rPr>
+              <w:t>Skype call + naar code kijken</w:t>
+            </w:r>
+            <w:bookmarkStart w:id="6" w:name="_GoBack"/>
+            <w:bookmarkEnd w:id="6"/>
+          </w:p>
+        </w:tc>
+        <w:tc>
+          <w:tcPr>
+            <w:tcW w:w="851" w:type="dxa"/>
+          </w:tcPr>
+          <w:p>
+            <w:pPr>
+              <w:rPr>
+                <w:rFonts w:asciiTheme="minorHAnsi" w:hAnsiTheme="minorHAnsi"/>
+                <w:lang w:val="en-US"/>
+              </w:rPr>
+            </w:pPr>
+            <w:r>
+              <w:rPr>
+                <w:rFonts w:asciiTheme="minorHAnsi" w:hAnsiTheme="minorHAnsi"/>
+                <w:lang w:val="en-US"/>
+              </w:rPr>
+              <w:t>3 uur</w:t>
+            </w:r>
           </w:p>
         </w:tc>
         <w:tc>
@@ -5139,7 +5164,7 @@
 </file>
 
 <file path=customXml/itemProps1.xml><?xml version="1.0" encoding="utf-8"?>
-<ds:datastoreItem xmlns:ds="http://schemas.openxmlformats.org/officeDocument/2006/customXml" ds:itemID="{7590625E-2A0C-4996-AF50-4522D2F2EB33}">
+<ds:datastoreItem xmlns:ds="http://schemas.openxmlformats.org/officeDocument/2006/customXml" ds:itemID="{2B57E5B7-D9F4-4166-95C9-EE9EF0301EF5}">
   <ds:schemaRefs>
     <ds:schemaRef ds:uri="http://schemas.openxmlformats.org/officeDocument/2006/bibliography"/>
   </ds:schemaRefs>

</xml_diff>